<commit_message>
okvir za modeliranje v1
</commit_message>
<xml_diff>
--- a/FESBook documentation/FESBook - Specifikacija_zahtjeva.docx
+++ b/FESBook documentation/FESBook - Specifikacija_zahtjeva.docx
@@ -1,6 +1,6 @@
 
 <file path=word/document.xml><?xml version="1.0" encoding="utf-8"?>
-<w:document xmlns:wpc="http://schemas.microsoft.com/office/word/2010/wordprocessingCanvas" xmlns:cx="http://schemas.microsoft.com/office/drawing/2014/chartex" xmlns:cx1="http://schemas.microsoft.com/office/drawing/2015/9/8/chartex" xmlns:mc="http://schemas.openxmlformats.org/markup-compatibility/2006" xmlns:o="urn:schemas-microsoft-com:office:office" xmlns:r="http://schemas.openxmlformats.org/officeDocument/2006/relationships" xmlns:m="http://schemas.openxmlformats.org/officeDocument/2006/math" xmlns:v="urn:schemas-microsoft-com:vml" xmlns:wp14="http://schemas.microsoft.com/office/word/2010/wordprocessingDrawing" xmlns:wp="http://schemas.openxmlformats.org/drawingml/2006/wordprocessingDrawing" xmlns:w10="urn:schemas-microsoft-com:office:word" xmlns:w="http://schemas.openxmlformats.org/wordprocessingml/2006/main" xmlns:w14="http://schemas.microsoft.com/office/word/2010/wordml" xmlns:w15="http://schemas.microsoft.com/office/word/2012/wordml" xmlns:w16se="http://schemas.microsoft.com/office/word/2015/wordml/symex" xmlns:wpg="http://schemas.microsoft.com/office/word/2010/wordprocessingGroup" xmlns:wpi="http://schemas.microsoft.com/office/word/2010/wordprocessingInk" xmlns:wne="http://schemas.microsoft.com/office/word/2006/wordml" xmlns:wps="http://schemas.microsoft.com/office/word/2010/wordprocessingShape" mc:Ignorable="w14 w15 w16se wp14">
+<w:document xmlns:wpc="http://schemas.microsoft.com/office/word/2010/wordprocessingCanvas" xmlns:cx="http://schemas.microsoft.com/office/drawing/2014/chartex" xmlns:cx1="http://schemas.microsoft.com/office/drawing/2015/9/8/chartex" xmlns:cx2="http://schemas.microsoft.com/office/drawing/2015/10/21/chartex" xmlns:cx3="http://schemas.microsoft.com/office/drawing/2016/5/9/chartex" xmlns:cx4="http://schemas.microsoft.com/office/drawing/2016/5/10/chartex" xmlns:cx5="http://schemas.microsoft.com/office/drawing/2016/5/11/chartex" xmlns:cx6="http://schemas.microsoft.com/office/drawing/2016/5/12/chartex" xmlns:cx7="http://schemas.microsoft.com/office/drawing/2016/5/13/chartex" xmlns:cx8="http://schemas.microsoft.com/office/drawing/2016/5/14/chartex" xmlns:mc="http://schemas.openxmlformats.org/markup-compatibility/2006" xmlns:aink="http://schemas.microsoft.com/office/drawing/2016/ink" xmlns:am3d="http://schemas.microsoft.com/office/drawing/2017/model3d" xmlns:o="urn:schemas-microsoft-com:office:office" xmlns:oel="http://schemas.microsoft.com/office/2019/extlst" xmlns:r="http://schemas.openxmlformats.org/officeDocument/2006/relationships" xmlns:m="http://schemas.openxmlformats.org/officeDocument/2006/math" xmlns:v="urn:schemas-microsoft-com:vml" xmlns:wp14="http://schemas.microsoft.com/office/word/2010/wordprocessingDrawing" xmlns:wp="http://schemas.openxmlformats.org/drawingml/2006/wordprocessingDrawing" xmlns:w10="urn:schemas-microsoft-com:office:word" xmlns:w="http://schemas.openxmlformats.org/wordprocessingml/2006/main" xmlns:w14="http://schemas.microsoft.com/office/word/2010/wordml" xmlns:w15="http://schemas.microsoft.com/office/word/2012/wordml" xmlns:w16cex="http://schemas.microsoft.com/office/word/2018/wordml/cex" xmlns:w16cid="http://schemas.microsoft.com/office/word/2016/wordml/cid" xmlns:w16="http://schemas.microsoft.com/office/word/2018/wordml" xmlns:w16du="http://schemas.microsoft.com/office/word/2023/wordml/word16du" xmlns:w16sdtdh="http://schemas.microsoft.com/office/word/2020/wordml/sdtdatahash" xmlns:w16se="http://schemas.microsoft.com/office/word/2015/wordml/symex" xmlns:wpg="http://schemas.microsoft.com/office/word/2010/wordprocessingGroup" xmlns:wpi="http://schemas.microsoft.com/office/word/2010/wordprocessingInk" xmlns:wne="http://schemas.microsoft.com/office/word/2006/wordml" xmlns:wps="http://schemas.microsoft.com/office/word/2010/wordprocessingShape" mc:Ignorable="w14 w15 w16se w16cid w16 w16cex w16sdtdh w16du wp14">
   <w:body>
     <w:p>
       <w:pPr>
@@ -32,7 +32,75 @@
         <w:rPr>
           <w:sz w:val="36"/>
         </w:rPr>
-        <w:t>FESBook</w:t>
+        <w:t>FES</w:t>
+      </w:r>
+      <w:r>
+        <w:rPr>
+          <w:sz w:val="36"/>
+        </w:rPr>
+        <w:fldChar w:fldCharType="begin"/>
+      </w:r>
+      <w:r>
+        <w:rPr>
+          <w:sz w:val="36"/>
+        </w:rPr>
+        <w:instrText xml:space="preserve"> DATE \@ "d.M.yyyy." </w:instrText>
+      </w:r>
+      <w:r>
+        <w:rPr>
+          <w:sz w:val="36"/>
+        </w:rPr>
+        <w:fldChar w:fldCharType="separate"/>
+      </w:r>
+      <w:r>
+        <w:rPr>
+          <w:noProof/>
+          <w:sz w:val="36"/>
+        </w:rPr>
+        <w:t>11.11.2024.</w:t>
+      </w:r>
+      <w:r>
+        <w:rPr>
+          <w:sz w:val="36"/>
+        </w:rPr>
+        <w:fldChar w:fldCharType="end"/>
+      </w:r>
+      <w:r>
+        <w:rPr>
+          <w:sz w:val="36"/>
+        </w:rPr>
+        <w:fldChar w:fldCharType="begin"/>
+      </w:r>
+      <w:r>
+        <w:rPr>
+          <w:sz w:val="36"/>
+        </w:rPr>
+        <w:instrText xml:space="preserve"> DATE \@ "d.M.yyyy." </w:instrText>
+      </w:r>
+      <w:r>
+        <w:rPr>
+          <w:sz w:val="36"/>
+        </w:rPr>
+        <w:fldChar w:fldCharType="separate"/>
+      </w:r>
+      <w:r>
+        <w:rPr>
+          <w:noProof/>
+          <w:sz w:val="36"/>
+        </w:rPr>
+        <w:t>11.11.2024.</w:t>
+      </w:r>
+      <w:r>
+        <w:rPr>
+          <w:sz w:val="36"/>
+        </w:rPr>
+        <w:fldChar w:fldCharType="end"/>
+      </w:r>
+      <w:r>
+        <w:rPr>
+          <w:sz w:val="36"/>
+        </w:rPr>
+        <w:t>Book</w:t>
       </w:r>
     </w:p>
     <w:p>
@@ -119,13 +187,7 @@
         <w:rPr>
           <w:sz w:val="28"/>
         </w:rPr>
-        <w:t xml:space="preserve"> </w:t>
-      </w:r>
-      <w:r>
-        <w:rPr>
-          <w:sz w:val="28"/>
-        </w:rPr>
-        <w:t>Petar Parlov</w:t>
+        <w:t xml:space="preserve"> Petar Parlov</w:t>
       </w:r>
       <w:r>
         <w:rPr>
@@ -168,22 +230,18 @@
       <w:r>
         <w:t xml:space="preserve"> </w:t>
       </w:r>
-      <w:bookmarkStart w:id="2" w:name="_GoBack"/>
-      <w:bookmarkEnd w:id="2"/>
     </w:p>
     <w:sdt>
       <w:sdtPr>
+        <w:rPr>
+          <w:rFonts w:ascii="Times New Roman" w:hAnsi="Times New Roman"/>
+          <w:lang w:val="hr-HR"/>
+        </w:rPr>
         <w:id w:val="-2136017643"/>
         <w:docPartObj>
           <w:docPartGallery w:val="Table of Contents"/>
         </w:docPartObj>
       </w:sdtPr>
-      <w:sdtEndPr>
-        <w:rPr>
-          <w:rFonts w:ascii="Times New Roman" w:hAnsi="Times New Roman"/>
-          <w:lang w:val="hr-HR"/>
-        </w:rPr>
-      </w:sdtEndPr>
       <w:sdtContent>
         <w:p>
           <w:pPr>
@@ -1673,13 +1731,13 @@
           <w:numId w:val="8"/>
         </w:numPr>
       </w:pPr>
-      <w:bookmarkStart w:id="3" w:name="_Toc181059947"/>
+      <w:bookmarkStart w:id="2" w:name="_Toc181059947"/>
       <w:proofErr w:type="spellStart"/>
       <w:r>
         <w:lastRenderedPageBreak/>
         <w:t>Uvod</w:t>
       </w:r>
-      <w:bookmarkEnd w:id="3"/>
+      <w:bookmarkEnd w:id="2"/>
       <w:proofErr w:type="spellEnd"/>
       <w:r>
         <w:t xml:space="preserve"> </w:t>
@@ -1716,7 +1774,7 @@
         </w:numPr>
         <w:spacing w:after="236"/>
       </w:pPr>
-      <w:bookmarkStart w:id="4" w:name="_Toc181059948"/>
+      <w:bookmarkStart w:id="3" w:name="_Toc181059948"/>
       <w:proofErr w:type="spellStart"/>
       <w:r>
         <w:lastRenderedPageBreak/>
@@ -1730,7 +1788,7 @@
       <w:r>
         <w:t>zahtjevi</w:t>
       </w:r>
-      <w:bookmarkEnd w:id="4"/>
+      <w:bookmarkEnd w:id="3"/>
       <w:proofErr w:type="spellEnd"/>
       <w:r>
         <w:t xml:space="preserve"> </w:t>
@@ -1744,13 +1802,12 @@
           <w:numId w:val="8"/>
         </w:numPr>
       </w:pPr>
-      <w:bookmarkStart w:id="5" w:name="_Toc181059949"/>
-      <w:r>
-        <w:t>Pr</w:t>
-      </w:r>
-      <w:r>
-        <w:t>ofili</w:t>
-      </w:r>
+      <w:bookmarkStart w:id="4" w:name="_Toc181059949"/>
+      <w:proofErr w:type="spellStart"/>
+      <w:r>
+        <w:t>Profili</w:t>
+      </w:r>
+      <w:proofErr w:type="spellEnd"/>
       <w:r>
         <w:t xml:space="preserve"> </w:t>
       </w:r>
@@ -1758,7 +1815,7 @@
       <w:r>
         <w:t>korisnika</w:t>
       </w:r>
-      <w:bookmarkEnd w:id="5"/>
+      <w:bookmarkEnd w:id="4"/>
       <w:proofErr w:type="spellEnd"/>
     </w:p>
     <w:p>
@@ -1901,13 +1958,10 @@
         </w:numPr>
         <w:spacing w:after="210"/>
       </w:pPr>
-      <w:bookmarkStart w:id="6" w:name="_Toc181059950"/>
+      <w:bookmarkStart w:id="5" w:name="_Toc181059950"/>
       <w:proofErr w:type="spellStart"/>
       <w:r>
-        <w:t>O</w:t>
-      </w:r>
-      <w:r>
-        <w:t>snovni</w:t>
+        <w:t>Osnovni</w:t>
       </w:r>
       <w:proofErr w:type="spellEnd"/>
       <w:r>
@@ -1925,7 +1979,7 @@
       <w:r>
         <w:t>sustava</w:t>
       </w:r>
-      <w:bookmarkEnd w:id="6"/>
+      <w:bookmarkEnd w:id="5"/>
       <w:proofErr w:type="spellEnd"/>
       <w:r>
         <w:t xml:space="preserve"> </w:t>
@@ -1939,7 +1993,7 @@
           <w:numId w:val="8"/>
         </w:numPr>
       </w:pPr>
-      <w:bookmarkStart w:id="7" w:name="_Toc181059951"/>
+      <w:bookmarkStart w:id="6" w:name="_Toc181059951"/>
       <w:proofErr w:type="spellStart"/>
       <w:r>
         <w:t>Autentikacija</w:t>
@@ -1968,7 +2022,7 @@
       <w:r>
         <w:t>sustava</w:t>
       </w:r>
-      <w:bookmarkEnd w:id="7"/>
+      <w:bookmarkEnd w:id="6"/>
       <w:proofErr w:type="spellEnd"/>
       <w:r>
         <w:t xml:space="preserve"> </w:t>
@@ -2015,13 +2069,10 @@
           <w:numId w:val="8"/>
         </w:numPr>
       </w:pPr>
-      <w:bookmarkStart w:id="8" w:name="_Toc181059952"/>
+      <w:bookmarkStart w:id="7" w:name="_Toc181059952"/>
       <w:proofErr w:type="spellStart"/>
       <w:r>
-        <w:t>U</w:t>
-      </w:r>
-      <w:r>
-        <w:t>ređivanje</w:t>
+        <w:t>Uređivanje</w:t>
       </w:r>
       <w:proofErr w:type="spellEnd"/>
       <w:r>
@@ -2031,7 +2082,7 @@
       <w:r>
         <w:t>profila</w:t>
       </w:r>
-      <w:bookmarkEnd w:id="8"/>
+      <w:bookmarkEnd w:id="7"/>
       <w:proofErr w:type="spellEnd"/>
       <w:r>
         <w:t xml:space="preserve"> </w:t>
@@ -2075,7 +2126,7 @@
           <w:numId w:val="8"/>
         </w:numPr>
       </w:pPr>
-      <w:bookmarkStart w:id="9" w:name="_Toc181059953"/>
+      <w:bookmarkStart w:id="8" w:name="_Toc181059953"/>
       <w:proofErr w:type="spellStart"/>
       <w:r>
         <w:t>Interakcija</w:t>
@@ -2085,12 +2136,10 @@
         <w:t xml:space="preserve"> </w:t>
       </w:r>
       <w:proofErr w:type="spellStart"/>
-      <w:proofErr w:type="gramStart"/>
       <w:r>
         <w:t>sa</w:t>
       </w:r>
       <w:proofErr w:type="spellEnd"/>
-      <w:proofErr w:type="gramEnd"/>
       <w:r>
         <w:t xml:space="preserve"> </w:t>
       </w:r>
@@ -2106,7 +2155,7 @@
       <w:r>
         <w:t>korisnicima</w:t>
       </w:r>
-      <w:bookmarkEnd w:id="9"/>
+      <w:bookmarkEnd w:id="8"/>
       <w:proofErr w:type="spellEnd"/>
       <w:r>
         <w:t xml:space="preserve"> </w:t>
@@ -2133,10 +2182,7 @@
         </w:numPr>
       </w:pPr>
       <w:r>
-        <w:t>Praćenje aktivnosti drugih</w:t>
-      </w:r>
-      <w:r>
-        <w:t xml:space="preserve"> korisnika </w:t>
+        <w:t xml:space="preserve">Praćenje aktivnosti drugih korisnika </w:t>
       </w:r>
     </w:p>
     <w:p>
@@ -2181,31 +2227,13 @@
         </w:numPr>
       </w:pPr>
       <w:r>
-        <w:t>Mogućnost kontaktiranja</w:t>
-      </w:r>
-      <w:r>
-        <w:t xml:space="preserve"> više</w:t>
-      </w:r>
-      <w:r>
-        <w:t xml:space="preserve"> drugih korisnika aplikacije</w:t>
-      </w:r>
-      <w:r>
-        <w:t xml:space="preserve"> istovremeno</w:t>
-      </w:r>
-      <w:r>
-        <w:t xml:space="preserve"> </w:t>
+        <w:t xml:space="preserve">Mogućnost kontaktiranja više drugih korisnika aplikacije istovremeno </w:t>
       </w:r>
       <w:r>
         <w:t>(</w:t>
       </w:r>
       <w:r>
-        <w:t>“</w:t>
-      </w:r>
-      <w:r>
-        <w:t xml:space="preserve">group </w:t>
-      </w:r>
-      <w:r>
-        <w:t>chat”</w:t>
+        <w:t>“group chat”</w:t>
       </w:r>
       <w:r>
         <w:t>)</w:t>
@@ -2270,19 +2298,21 @@
           <w:numId w:val="8"/>
         </w:numPr>
       </w:pPr>
-      <w:bookmarkStart w:id="10" w:name="_Toc181059954"/>
+      <w:bookmarkStart w:id="9" w:name="_Toc181059954"/>
+      <w:proofErr w:type="spellStart"/>
       <w:r>
         <w:lastRenderedPageBreak/>
-        <w:t>P</w:t>
-      </w:r>
-      <w:r>
-        <w:t xml:space="preserve">retraživanje </w:t>
+        <w:t>Pretraživanje</w:t>
+      </w:r>
+      <w:proofErr w:type="spellEnd"/>
+      <w:r>
+        <w:t xml:space="preserve"> </w:t>
       </w:r>
       <w:proofErr w:type="spellStart"/>
       <w:r>
         <w:t>korisnika</w:t>
       </w:r>
-      <w:bookmarkEnd w:id="10"/>
+      <w:bookmarkEnd w:id="9"/>
       <w:proofErr w:type="spellEnd"/>
       <w:r>
         <w:t xml:space="preserve"> </w:t>
@@ -2323,7 +2353,7 @@
           <w:numId w:val="8"/>
         </w:numPr>
       </w:pPr>
-      <w:bookmarkStart w:id="11" w:name="_Toc181059955"/>
+      <w:bookmarkStart w:id="10" w:name="_Toc181059955"/>
       <w:proofErr w:type="spellStart"/>
       <w:r>
         <w:rPr>
@@ -2336,21 +2366,7 @@
         <w:rPr>
           <w:i/>
         </w:rPr>
-        <w:t xml:space="preserve"> </w:t>
-      </w:r>
-      <w:proofErr w:type="spellStart"/>
-      <w:r>
-        <w:rPr>
-          <w:i/>
-        </w:rPr>
-        <w:t>za</w:t>
-      </w:r>
-      <w:proofErr w:type="spellEnd"/>
-      <w:r>
-        <w:rPr>
-          <w:i/>
-        </w:rPr>
-        <w:t xml:space="preserve"> </w:t>
+        <w:t xml:space="preserve"> za </w:t>
       </w:r>
       <w:proofErr w:type="spellStart"/>
       <w:r>
@@ -2359,7 +2375,7 @@
         </w:rPr>
         <w:t>funkcionalnost</w:t>
       </w:r>
-      <w:bookmarkEnd w:id="11"/>
+      <w:bookmarkEnd w:id="10"/>
       <w:proofErr w:type="spellEnd"/>
       <w:r>
         <w:rPr>
@@ -2391,7 +2407,6 @@
         <w:tblCellMar>
           <w:top w:w="53" w:type="dxa"/>
           <w:left w:w="108" w:type="dxa"/>
-          <w:bottom w:w="0" w:type="dxa"/>
           <w:right w:w="115" w:type="dxa"/>
         </w:tblCellMar>
         <w:tblLook w:val="04A0" w:firstRow="1" w:lastRow="0" w:firstColumn="1" w:lastColumn="0" w:noHBand="0" w:noVBand="1"/>
@@ -2687,7 +2702,6 @@
         <w:tblCellMar>
           <w:top w:w="53" w:type="dxa"/>
           <w:left w:w="108" w:type="dxa"/>
-          <w:bottom w:w="0" w:type="dxa"/>
           <w:right w:w="115" w:type="dxa"/>
         </w:tblCellMar>
         <w:tblLook w:val="04A0" w:firstRow="1" w:lastRow="0" w:firstColumn="1" w:lastColumn="0" w:noHBand="0" w:noVBand="1"/>
@@ -2815,10 +2829,7 @@
               <w:jc w:val="center"/>
             </w:pPr>
             <w:r>
-              <w:t>[RS-6</w:t>
-            </w:r>
-            <w:r>
-              <w:t xml:space="preserve">] </w:t>
+              <w:t xml:space="preserve">[RS-6] </w:t>
             </w:r>
           </w:p>
         </w:tc>
@@ -2981,7 +2992,6 @@
         <w:tblCellMar>
           <w:top w:w="53" w:type="dxa"/>
           <w:left w:w="108" w:type="dxa"/>
-          <w:bottom w:w="0" w:type="dxa"/>
           <w:right w:w="115" w:type="dxa"/>
         </w:tblCellMar>
         <w:tblLook w:val="04A0" w:firstRow="1" w:lastRow="0" w:firstColumn="1" w:lastColumn="0" w:noHBand="0" w:noVBand="1"/>
@@ -3224,7 +3234,6 @@
         <w:tblCellMar>
           <w:top w:w="53" w:type="dxa"/>
           <w:left w:w="108" w:type="dxa"/>
-          <w:bottom w:w="0" w:type="dxa"/>
           <w:right w:w="115" w:type="dxa"/>
         </w:tblCellMar>
         <w:tblLook w:val="04A0" w:firstRow="1" w:lastRow="0" w:firstColumn="1" w:lastColumn="0" w:noHBand="0" w:noVBand="1"/>
@@ -3346,10 +3355,7 @@
               <w:jc w:val="center"/>
             </w:pPr>
             <w:r>
-              <w:t>[RS-12</w:t>
-            </w:r>
-            <w:r>
-              <w:t xml:space="preserve">] </w:t>
+              <w:t xml:space="preserve">[RS-12] </w:t>
             </w:r>
           </w:p>
         </w:tc>
@@ -3508,7 +3514,6 @@
         <w:tblCellMar>
           <w:top w:w="53" w:type="dxa"/>
           <w:left w:w="108" w:type="dxa"/>
-          <w:bottom w:w="0" w:type="dxa"/>
           <w:right w:w="115" w:type="dxa"/>
         </w:tblCellMar>
         <w:tblLook w:val="04A0" w:firstRow="1" w:lastRow="0" w:firstColumn="1" w:lastColumn="0" w:noHBand="0" w:noVBand="1"/>
@@ -3691,7 +3696,6 @@
         <w:tblCellMar>
           <w:top w:w="53" w:type="dxa"/>
           <w:left w:w="108" w:type="dxa"/>
-          <w:bottom w:w="0" w:type="dxa"/>
           <w:right w:w="115" w:type="dxa"/>
         </w:tblCellMar>
         <w:tblLook w:val="04A0" w:firstRow="1" w:lastRow="0" w:firstColumn="1" w:lastColumn="0" w:noHBand="0" w:noVBand="1"/>
@@ -3935,7 +3939,6 @@
         <w:tblCellMar>
           <w:top w:w="53" w:type="dxa"/>
           <w:left w:w="108" w:type="dxa"/>
-          <w:bottom w:w="0" w:type="dxa"/>
           <w:right w:w="115" w:type="dxa"/>
         </w:tblCellMar>
         <w:tblLook w:val="04A0" w:firstRow="1" w:lastRow="0" w:firstColumn="1" w:lastColumn="0" w:noHBand="0" w:noVBand="1"/>
@@ -4132,16 +4135,7 @@
               <w:ind w:left="0" w:right="0" w:firstLine="0"/>
             </w:pPr>
             <w:r>
-              <w:t xml:space="preserve">Mogućnost razmjene poruka između </w:t>
-            </w:r>
-            <w:r>
-              <w:t>više</w:t>
-            </w:r>
-            <w:r>
-              <w:t xml:space="preserve"> korisnika</w:t>
-            </w:r>
-            <w:r>
-              <w:t xml:space="preserve"> istovremeno</w:t>
+              <w:t>Mogućnost razmjene poruka između više korisnika istovremeno</w:t>
             </w:r>
           </w:p>
         </w:tc>
@@ -4237,7 +4231,6 @@
         <w:tblCellMar>
           <w:top w:w="53" w:type="dxa"/>
           <w:left w:w="108" w:type="dxa"/>
-          <w:bottom w:w="0" w:type="dxa"/>
           <w:right w:w="115" w:type="dxa"/>
         </w:tblCellMar>
         <w:tblLook w:val="04A0" w:firstRow="1" w:lastRow="0" w:firstColumn="1" w:lastColumn="0" w:noHBand="0" w:noVBand="1"/>
@@ -4289,10 +4282,7 @@
               <w:ind w:left="0" w:right="0" w:firstLine="0"/>
             </w:pPr>
             <w:r>
-              <w:t>O</w:t>
-            </w:r>
-            <w:r>
-              <w:t xml:space="preserve">pcija anketiranja/glasanja  </w:t>
+              <w:t xml:space="preserve">Opcija anketiranja/glasanja  </w:t>
             </w:r>
           </w:p>
         </w:tc>
@@ -4437,7 +4427,6 @@
         <w:tblCellMar>
           <w:top w:w="53" w:type="dxa"/>
           <w:left w:w="108" w:type="dxa"/>
-          <w:bottom w:w="0" w:type="dxa"/>
           <w:right w:w="115" w:type="dxa"/>
         </w:tblCellMar>
         <w:tblLook w:val="04A0" w:firstRow="1" w:lastRow="0" w:firstColumn="1" w:lastColumn="0" w:noHBand="0" w:noVBand="1"/>
@@ -4616,7 +4605,6 @@
         <w:tblCellMar>
           <w:top w:w="53" w:type="dxa"/>
           <w:left w:w="108" w:type="dxa"/>
-          <w:bottom w:w="0" w:type="dxa"/>
           <w:right w:w="115" w:type="dxa"/>
         </w:tblCellMar>
         <w:tblLook w:val="04A0" w:firstRow="1" w:lastRow="0" w:firstColumn="1" w:lastColumn="0" w:noHBand="0" w:noVBand="1"/>
@@ -4807,7 +4795,6 @@
         <w:tblCellMar>
           <w:top w:w="53" w:type="dxa"/>
           <w:left w:w="108" w:type="dxa"/>
-          <w:bottom w:w="0" w:type="dxa"/>
           <w:right w:w="115" w:type="dxa"/>
         </w:tblCellMar>
         <w:tblLook w:val="04A0" w:firstRow="1" w:lastRow="0" w:firstColumn="1" w:lastColumn="0" w:noHBand="0" w:noVBand="1"/>
@@ -4994,13 +4981,7 @@
               <w:ind w:left="0" w:right="0" w:firstLine="0"/>
             </w:pPr>
             <w:r>
-              <w:t xml:space="preserve">Mogućnost brisanja </w:t>
-            </w:r>
-            <w:r>
-              <w:t xml:space="preserve">i </w:t>
-            </w:r>
-            <w:r>
-              <w:t>uklanjanja korisničkog računa iz baze podataka</w:t>
+              <w:t>Mogućnost brisanja i uklanjanja korisničkog računa iz baze podataka</w:t>
             </w:r>
           </w:p>
         </w:tc>
@@ -5012,10 +4993,7 @@
         <w:ind w:left="0" w:right="0" w:firstLine="0"/>
       </w:pPr>
       <w:r>
-        <w:t xml:space="preserve"> </w:t>
-      </w:r>
-      <w:r>
-        <w:t xml:space="preserve"> </w:t>
+        <w:t xml:space="preserve">  </w:t>
       </w:r>
     </w:p>
     <w:p>
@@ -5032,18 +5010,21 @@
           <w:numId w:val="8"/>
         </w:numPr>
       </w:pPr>
-      <w:bookmarkStart w:id="12" w:name="_Toc181059956"/>
+      <w:bookmarkStart w:id="11" w:name="_Toc181059956"/>
+      <w:proofErr w:type="spellStart"/>
       <w:r>
         <w:lastRenderedPageBreak/>
-        <w:t xml:space="preserve">Zahtjevi </w:t>
+        <w:t>Zahtjevi</w:t>
+      </w:r>
+      <w:proofErr w:type="spellEnd"/>
+      <w:r>
+        <w:t xml:space="preserve"> </w:t>
       </w:r>
       <w:proofErr w:type="spellStart"/>
-      <w:proofErr w:type="gramStart"/>
       <w:r>
         <w:t>na</w:t>
       </w:r>
       <w:proofErr w:type="spellEnd"/>
-      <w:proofErr w:type="gramEnd"/>
       <w:r>
         <w:t xml:space="preserve"> </w:t>
       </w:r>
@@ -5051,7 +5032,7 @@
       <w:r>
         <w:t>sustav</w:t>
       </w:r>
-      <w:bookmarkEnd w:id="12"/>
+      <w:bookmarkEnd w:id="11"/>
       <w:proofErr w:type="spellEnd"/>
       <w:r>
         <w:t xml:space="preserve"> </w:t>
@@ -5065,7 +5046,7 @@
           <w:numId w:val="8"/>
         </w:numPr>
       </w:pPr>
-      <w:bookmarkStart w:id="13" w:name="_Toc181059957"/>
+      <w:bookmarkStart w:id="12" w:name="_Toc181059957"/>
       <w:proofErr w:type="spellStart"/>
       <w:r>
         <w:t>Okruženje</w:t>
@@ -5074,17 +5055,14 @@
       <w:r>
         <w:t>:</w:t>
       </w:r>
-      <w:bookmarkEnd w:id="13"/>
+      <w:bookmarkEnd w:id="12"/>
       <w:r>
         <w:t xml:space="preserve">  </w:t>
       </w:r>
     </w:p>
     <w:p>
       <w:r>
-        <w:t xml:space="preserve">Web aplikacija za desktop i mobilne uređaje, </w:t>
-      </w:r>
-      <w:r>
-        <w:t>mora biti kompatibilna sa različitim browserima</w:t>
+        <w:t>Web aplikacija za desktop i mobilne uređaje, mora biti kompatibilna sa različitim browserima</w:t>
       </w:r>
       <w:r>
         <w:t xml:space="preserve"> koji podržavaju JavaScript </w:t>
@@ -5104,7 +5082,7 @@
           <w:numId w:val="8"/>
         </w:numPr>
       </w:pPr>
-      <w:bookmarkStart w:id="14" w:name="_Toc181059958"/>
+      <w:bookmarkStart w:id="13" w:name="_Toc181059958"/>
       <w:proofErr w:type="spellStart"/>
       <w:r>
         <w:t>Brzina</w:t>
@@ -5121,7 +5099,7 @@
       <w:r>
         <w:t>:</w:t>
       </w:r>
-      <w:bookmarkEnd w:id="14"/>
+      <w:bookmarkEnd w:id="13"/>
       <w:r>
         <w:t xml:space="preserve">  </w:t>
       </w:r>
@@ -5147,7 +5125,7 @@
           <w:numId w:val="8"/>
         </w:numPr>
       </w:pPr>
-      <w:bookmarkStart w:id="15" w:name="_Toc181059959"/>
+      <w:bookmarkStart w:id="14" w:name="_Toc181059959"/>
       <w:proofErr w:type="spellStart"/>
       <w:r>
         <w:t>Pouzdanost</w:t>
@@ -5156,7 +5134,7 @@
       <w:r>
         <w:t>:</w:t>
       </w:r>
-      <w:bookmarkEnd w:id="15"/>
+      <w:bookmarkEnd w:id="14"/>
       <w:r>
         <w:t xml:space="preserve">  </w:t>
       </w:r>
@@ -5185,7 +5163,7 @@
           <w:numId w:val="8"/>
         </w:numPr>
       </w:pPr>
-      <w:bookmarkStart w:id="16" w:name="_Toc181059960"/>
+      <w:bookmarkStart w:id="15" w:name="_Toc181059960"/>
       <w:proofErr w:type="spellStart"/>
       <w:r>
         <w:t>Skalabilnost</w:t>
@@ -5194,7 +5172,7 @@
       <w:r>
         <w:t>:</w:t>
       </w:r>
-      <w:bookmarkEnd w:id="16"/>
+      <w:bookmarkEnd w:id="15"/>
       <w:r>
         <w:t xml:space="preserve">  </w:t>
       </w:r>
@@ -5236,7 +5214,7 @@
           <w:numId w:val="8"/>
         </w:numPr>
       </w:pPr>
-      <w:bookmarkStart w:id="17" w:name="_Toc181059961"/>
+      <w:bookmarkStart w:id="16" w:name="_Toc181059961"/>
       <w:proofErr w:type="spellStart"/>
       <w:r>
         <w:t>Jednostavnost</w:t>
@@ -5253,7 +5231,7 @@
       <w:r>
         <w:t>:</w:t>
       </w:r>
-      <w:bookmarkEnd w:id="17"/>
+      <w:bookmarkEnd w:id="16"/>
       <w:r>
         <w:t xml:space="preserve">  </w:t>
       </w:r>
@@ -5286,7 +5264,7 @@
           <w:numId w:val="8"/>
         </w:numPr>
       </w:pPr>
-      <w:bookmarkStart w:id="18" w:name="_Toc181059962"/>
+      <w:bookmarkStart w:id="17" w:name="_Toc181059962"/>
       <w:proofErr w:type="spellStart"/>
       <w:r>
         <w:t>S</w:t>
@@ -5294,7 +5272,7 @@
       <w:r>
         <w:t>igurnost</w:t>
       </w:r>
-      <w:bookmarkEnd w:id="18"/>
+      <w:bookmarkEnd w:id="17"/>
       <w:proofErr w:type="spellEnd"/>
     </w:p>
     <w:p>
@@ -5316,16 +5294,7 @@
         <w:t xml:space="preserve"> </w:t>
       </w:r>
       <w:r>
-        <w:t xml:space="preserve">pohranjivati </w:t>
-      </w:r>
-      <w:r>
-        <w:t xml:space="preserve">sigurno </w:t>
-      </w:r>
-      <w:r>
-        <w:t>u bazu</w:t>
-      </w:r>
-      <w:r>
-        <w:t>.</w:t>
+        <w:t>pohranjivati sigurno u bazu.</w:t>
       </w:r>
     </w:p>
     <w:p>
@@ -5350,7 +5319,7 @@
 </file>
 
 <file path=word/endnotes.xml><?xml version="1.0" encoding="utf-8"?>
-<w:endnotes xmlns:wpc="http://schemas.microsoft.com/office/word/2010/wordprocessingCanvas" xmlns:cx="http://schemas.microsoft.com/office/drawing/2014/chartex" xmlns:cx1="http://schemas.microsoft.com/office/drawing/2015/9/8/chartex" xmlns:mc="http://schemas.openxmlformats.org/markup-compatibility/2006" xmlns:o="urn:schemas-microsoft-com:office:office" xmlns:r="http://schemas.openxmlformats.org/officeDocument/2006/relationships" xmlns:m="http://schemas.openxmlformats.org/officeDocument/2006/math" xmlns:v="urn:schemas-microsoft-com:vml" xmlns:wp14="http://schemas.microsoft.com/office/word/2010/wordprocessingDrawing" xmlns:wp="http://schemas.openxmlformats.org/drawingml/2006/wordprocessingDrawing" xmlns:w10="urn:schemas-microsoft-com:office:word" xmlns:w="http://schemas.openxmlformats.org/wordprocessingml/2006/main" xmlns:w14="http://schemas.microsoft.com/office/word/2010/wordml" xmlns:w15="http://schemas.microsoft.com/office/word/2012/wordml" xmlns:w16se="http://schemas.microsoft.com/office/word/2015/wordml/symex" xmlns:wpg="http://schemas.microsoft.com/office/word/2010/wordprocessingGroup" xmlns:wpi="http://schemas.microsoft.com/office/word/2010/wordprocessingInk" xmlns:wne="http://schemas.microsoft.com/office/word/2006/wordml" xmlns:wps="http://schemas.microsoft.com/office/word/2010/wordprocessingShape" mc:Ignorable="w14 w15 w16se wp14">
+<w:endnotes xmlns:wpc="http://schemas.microsoft.com/office/word/2010/wordprocessingCanvas" xmlns:cx="http://schemas.microsoft.com/office/drawing/2014/chartex" xmlns:cx1="http://schemas.microsoft.com/office/drawing/2015/9/8/chartex" xmlns:cx2="http://schemas.microsoft.com/office/drawing/2015/10/21/chartex" xmlns:cx3="http://schemas.microsoft.com/office/drawing/2016/5/9/chartex" xmlns:cx4="http://schemas.microsoft.com/office/drawing/2016/5/10/chartex" xmlns:cx5="http://schemas.microsoft.com/office/drawing/2016/5/11/chartex" xmlns:cx6="http://schemas.microsoft.com/office/drawing/2016/5/12/chartex" xmlns:cx7="http://schemas.microsoft.com/office/drawing/2016/5/13/chartex" xmlns:cx8="http://schemas.microsoft.com/office/drawing/2016/5/14/chartex" xmlns:mc="http://schemas.openxmlformats.org/markup-compatibility/2006" xmlns:aink="http://schemas.microsoft.com/office/drawing/2016/ink" xmlns:am3d="http://schemas.microsoft.com/office/drawing/2017/model3d" xmlns:o="urn:schemas-microsoft-com:office:office" xmlns:oel="http://schemas.microsoft.com/office/2019/extlst" xmlns:r="http://schemas.openxmlformats.org/officeDocument/2006/relationships" xmlns:m="http://schemas.openxmlformats.org/officeDocument/2006/math" xmlns:v="urn:schemas-microsoft-com:vml" xmlns:wp14="http://schemas.microsoft.com/office/word/2010/wordprocessingDrawing" xmlns:wp="http://schemas.openxmlformats.org/drawingml/2006/wordprocessingDrawing" xmlns:w10="urn:schemas-microsoft-com:office:word" xmlns:w="http://schemas.openxmlformats.org/wordprocessingml/2006/main" xmlns:w14="http://schemas.microsoft.com/office/word/2010/wordml" xmlns:w15="http://schemas.microsoft.com/office/word/2012/wordml" xmlns:w16cex="http://schemas.microsoft.com/office/word/2018/wordml/cex" xmlns:w16cid="http://schemas.microsoft.com/office/word/2016/wordml/cid" xmlns:w16="http://schemas.microsoft.com/office/word/2018/wordml" xmlns:w16du="http://schemas.microsoft.com/office/word/2023/wordml/word16du" xmlns:w16sdtdh="http://schemas.microsoft.com/office/word/2020/wordml/sdtdatahash" xmlns:w16se="http://schemas.microsoft.com/office/word/2015/wordml/symex" xmlns:wpg="http://schemas.microsoft.com/office/word/2010/wordprocessingGroup" xmlns:wpi="http://schemas.microsoft.com/office/word/2010/wordprocessingInk" xmlns:wne="http://schemas.microsoft.com/office/word/2006/wordml" xmlns:wps="http://schemas.microsoft.com/office/word/2010/wordprocessingShape" mc:Ignorable="w14 w15 w16se w16cid w16 w16cex w16sdtdh w16du wp14">
   <w:endnote w:type="separator" w:id="-1">
     <w:p>
       <w:pPr>
@@ -5375,7 +5344,7 @@
 </file>
 
 <file path=word/footer1.xml><?xml version="1.0" encoding="utf-8"?>
-<w:ftr xmlns:wpc="http://schemas.microsoft.com/office/word/2010/wordprocessingCanvas" xmlns:cx="http://schemas.microsoft.com/office/drawing/2014/chartex" xmlns:cx1="http://schemas.microsoft.com/office/drawing/2015/9/8/chartex" xmlns:mc="http://schemas.openxmlformats.org/markup-compatibility/2006" xmlns:o="urn:schemas-microsoft-com:office:office" xmlns:r="http://schemas.openxmlformats.org/officeDocument/2006/relationships" xmlns:m="http://schemas.openxmlformats.org/officeDocument/2006/math" xmlns:v="urn:schemas-microsoft-com:vml" xmlns:wp14="http://schemas.microsoft.com/office/word/2010/wordprocessingDrawing" xmlns:wp="http://schemas.openxmlformats.org/drawingml/2006/wordprocessingDrawing" xmlns:w10="urn:schemas-microsoft-com:office:word" xmlns:w="http://schemas.openxmlformats.org/wordprocessingml/2006/main" xmlns:w14="http://schemas.microsoft.com/office/word/2010/wordml" xmlns:w15="http://schemas.microsoft.com/office/word/2012/wordml" xmlns:w16se="http://schemas.microsoft.com/office/word/2015/wordml/symex" xmlns:wpg="http://schemas.microsoft.com/office/word/2010/wordprocessingGroup" xmlns:wpi="http://schemas.microsoft.com/office/word/2010/wordprocessingInk" xmlns:wne="http://schemas.microsoft.com/office/word/2006/wordml" xmlns:wps="http://schemas.microsoft.com/office/word/2010/wordprocessingShape" mc:Ignorable="w14 w15 w16se wp14">
+<w:ftr xmlns:wpc="http://schemas.microsoft.com/office/word/2010/wordprocessingCanvas" xmlns:cx="http://schemas.microsoft.com/office/drawing/2014/chartex" xmlns:cx1="http://schemas.microsoft.com/office/drawing/2015/9/8/chartex" xmlns:cx2="http://schemas.microsoft.com/office/drawing/2015/10/21/chartex" xmlns:cx3="http://schemas.microsoft.com/office/drawing/2016/5/9/chartex" xmlns:cx4="http://schemas.microsoft.com/office/drawing/2016/5/10/chartex" xmlns:cx5="http://schemas.microsoft.com/office/drawing/2016/5/11/chartex" xmlns:cx6="http://schemas.microsoft.com/office/drawing/2016/5/12/chartex" xmlns:cx7="http://schemas.microsoft.com/office/drawing/2016/5/13/chartex" xmlns:cx8="http://schemas.microsoft.com/office/drawing/2016/5/14/chartex" xmlns:mc="http://schemas.openxmlformats.org/markup-compatibility/2006" xmlns:aink="http://schemas.microsoft.com/office/drawing/2016/ink" xmlns:am3d="http://schemas.microsoft.com/office/drawing/2017/model3d" xmlns:o="urn:schemas-microsoft-com:office:office" xmlns:oel="http://schemas.microsoft.com/office/2019/extlst" xmlns:r="http://schemas.openxmlformats.org/officeDocument/2006/relationships" xmlns:m="http://schemas.openxmlformats.org/officeDocument/2006/math" xmlns:v="urn:schemas-microsoft-com:vml" xmlns:wp14="http://schemas.microsoft.com/office/word/2010/wordprocessingDrawing" xmlns:wp="http://schemas.openxmlformats.org/drawingml/2006/wordprocessingDrawing" xmlns:w10="urn:schemas-microsoft-com:office:word" xmlns:w="http://schemas.openxmlformats.org/wordprocessingml/2006/main" xmlns:w14="http://schemas.microsoft.com/office/word/2010/wordml" xmlns:w15="http://schemas.microsoft.com/office/word/2012/wordml" xmlns:w16cex="http://schemas.microsoft.com/office/word/2018/wordml/cex" xmlns:w16cid="http://schemas.microsoft.com/office/word/2016/wordml/cid" xmlns:w16="http://schemas.microsoft.com/office/word/2018/wordml" xmlns:w16du="http://schemas.microsoft.com/office/word/2023/wordml/word16du" xmlns:w16sdtdh="http://schemas.microsoft.com/office/word/2020/wordml/sdtdatahash" xmlns:w16se="http://schemas.microsoft.com/office/word/2015/wordml/symex" xmlns:wpg="http://schemas.microsoft.com/office/word/2010/wordprocessingGroup" xmlns:wpi="http://schemas.microsoft.com/office/word/2010/wordprocessingInk" xmlns:wne="http://schemas.microsoft.com/office/word/2006/wordml" xmlns:wps="http://schemas.microsoft.com/office/word/2010/wordprocessingShape" mc:Ignorable="w14 w15 w16se w16cid w16 w16cex w16sdtdh w16du wp14">
   <w:p>
     <w:pPr>
       <w:pStyle w:val="Footer"/>
@@ -5392,7 +5361,7 @@
 </file>
 
 <file path=word/footer2.xml><?xml version="1.0" encoding="utf-8"?>
-<w:ftr xmlns:wpc="http://schemas.microsoft.com/office/word/2010/wordprocessingCanvas" xmlns:cx="http://schemas.microsoft.com/office/drawing/2014/chartex" xmlns:cx1="http://schemas.microsoft.com/office/drawing/2015/9/8/chartex" xmlns:mc="http://schemas.openxmlformats.org/markup-compatibility/2006" xmlns:o="urn:schemas-microsoft-com:office:office" xmlns:r="http://schemas.openxmlformats.org/officeDocument/2006/relationships" xmlns:m="http://schemas.openxmlformats.org/officeDocument/2006/math" xmlns:v="urn:schemas-microsoft-com:vml" xmlns:wp14="http://schemas.microsoft.com/office/word/2010/wordprocessingDrawing" xmlns:wp="http://schemas.openxmlformats.org/drawingml/2006/wordprocessingDrawing" xmlns:w10="urn:schemas-microsoft-com:office:word" xmlns:w="http://schemas.openxmlformats.org/wordprocessingml/2006/main" xmlns:w14="http://schemas.microsoft.com/office/word/2010/wordml" xmlns:w15="http://schemas.microsoft.com/office/word/2012/wordml" xmlns:w16se="http://schemas.microsoft.com/office/word/2015/wordml/symex" xmlns:wpg="http://schemas.microsoft.com/office/word/2010/wordprocessingGroup" xmlns:wpi="http://schemas.microsoft.com/office/word/2010/wordprocessingInk" xmlns:wne="http://schemas.microsoft.com/office/word/2006/wordml" xmlns:wps="http://schemas.microsoft.com/office/word/2010/wordprocessingShape" mc:Ignorable="w14 w15 w16se wp14">
+<w:ftr xmlns:wpc="http://schemas.microsoft.com/office/word/2010/wordprocessingCanvas" xmlns:cx="http://schemas.microsoft.com/office/drawing/2014/chartex" xmlns:cx1="http://schemas.microsoft.com/office/drawing/2015/9/8/chartex" xmlns:cx2="http://schemas.microsoft.com/office/drawing/2015/10/21/chartex" xmlns:cx3="http://schemas.microsoft.com/office/drawing/2016/5/9/chartex" xmlns:cx4="http://schemas.microsoft.com/office/drawing/2016/5/10/chartex" xmlns:cx5="http://schemas.microsoft.com/office/drawing/2016/5/11/chartex" xmlns:cx6="http://schemas.microsoft.com/office/drawing/2016/5/12/chartex" xmlns:cx7="http://schemas.microsoft.com/office/drawing/2016/5/13/chartex" xmlns:cx8="http://schemas.microsoft.com/office/drawing/2016/5/14/chartex" xmlns:mc="http://schemas.openxmlformats.org/markup-compatibility/2006" xmlns:aink="http://schemas.microsoft.com/office/drawing/2016/ink" xmlns:am3d="http://schemas.microsoft.com/office/drawing/2017/model3d" xmlns:o="urn:schemas-microsoft-com:office:office" xmlns:oel="http://schemas.microsoft.com/office/2019/extlst" xmlns:r="http://schemas.openxmlformats.org/officeDocument/2006/relationships" xmlns:m="http://schemas.openxmlformats.org/officeDocument/2006/math" xmlns:v="urn:schemas-microsoft-com:vml" xmlns:wp14="http://schemas.microsoft.com/office/word/2010/wordprocessingDrawing" xmlns:wp="http://schemas.openxmlformats.org/drawingml/2006/wordprocessingDrawing" xmlns:w10="urn:schemas-microsoft-com:office:word" xmlns:w="http://schemas.openxmlformats.org/wordprocessingml/2006/main" xmlns:w14="http://schemas.microsoft.com/office/word/2010/wordml" xmlns:w15="http://schemas.microsoft.com/office/word/2012/wordml" xmlns:w16cex="http://schemas.microsoft.com/office/word/2018/wordml/cex" xmlns:w16cid="http://schemas.microsoft.com/office/word/2016/wordml/cid" xmlns:w16="http://schemas.microsoft.com/office/word/2018/wordml" xmlns:w16du="http://schemas.microsoft.com/office/word/2023/wordml/word16du" xmlns:w16sdtdh="http://schemas.microsoft.com/office/word/2020/wordml/sdtdatahash" xmlns:w16se="http://schemas.microsoft.com/office/word/2015/wordml/symex" xmlns:wpg="http://schemas.microsoft.com/office/word/2010/wordprocessingGroup" xmlns:wpi="http://schemas.microsoft.com/office/word/2010/wordprocessingInk" xmlns:wne="http://schemas.microsoft.com/office/word/2006/wordml" xmlns:wps="http://schemas.microsoft.com/office/word/2010/wordprocessingShape" mc:Ignorable="w14 w15 w16se w16cid w16 w16cex w16sdtdh w16du wp14">
   <w:p>
     <w:pPr>
       <w:pStyle w:val="Footer"/>
@@ -5408,7 +5377,7 @@
 </file>
 
 <file path=word/footer3.xml><?xml version="1.0" encoding="utf-8"?>
-<w:ftr xmlns:wpc="http://schemas.microsoft.com/office/word/2010/wordprocessingCanvas" xmlns:cx="http://schemas.microsoft.com/office/drawing/2014/chartex" xmlns:cx1="http://schemas.microsoft.com/office/drawing/2015/9/8/chartex" xmlns:mc="http://schemas.openxmlformats.org/markup-compatibility/2006" xmlns:o="urn:schemas-microsoft-com:office:office" xmlns:r="http://schemas.openxmlformats.org/officeDocument/2006/relationships" xmlns:m="http://schemas.openxmlformats.org/officeDocument/2006/math" xmlns:v="urn:schemas-microsoft-com:vml" xmlns:wp14="http://schemas.microsoft.com/office/word/2010/wordprocessingDrawing" xmlns:wp="http://schemas.openxmlformats.org/drawingml/2006/wordprocessingDrawing" xmlns:w10="urn:schemas-microsoft-com:office:word" xmlns:w="http://schemas.openxmlformats.org/wordprocessingml/2006/main" xmlns:w14="http://schemas.microsoft.com/office/word/2010/wordml" xmlns:w15="http://schemas.microsoft.com/office/word/2012/wordml" xmlns:w16se="http://schemas.microsoft.com/office/word/2015/wordml/symex" xmlns:wpg="http://schemas.microsoft.com/office/word/2010/wordprocessingGroup" xmlns:wpi="http://schemas.microsoft.com/office/word/2010/wordprocessingInk" xmlns:wne="http://schemas.microsoft.com/office/word/2006/wordml" xmlns:wps="http://schemas.microsoft.com/office/word/2010/wordprocessingShape" mc:Ignorable="w14 w15 w16se wp14">
+<w:ftr xmlns:wpc="http://schemas.microsoft.com/office/word/2010/wordprocessingCanvas" xmlns:cx="http://schemas.microsoft.com/office/drawing/2014/chartex" xmlns:cx1="http://schemas.microsoft.com/office/drawing/2015/9/8/chartex" xmlns:cx2="http://schemas.microsoft.com/office/drawing/2015/10/21/chartex" xmlns:cx3="http://schemas.microsoft.com/office/drawing/2016/5/9/chartex" xmlns:cx4="http://schemas.microsoft.com/office/drawing/2016/5/10/chartex" xmlns:cx5="http://schemas.microsoft.com/office/drawing/2016/5/11/chartex" xmlns:cx6="http://schemas.microsoft.com/office/drawing/2016/5/12/chartex" xmlns:cx7="http://schemas.microsoft.com/office/drawing/2016/5/13/chartex" xmlns:cx8="http://schemas.microsoft.com/office/drawing/2016/5/14/chartex" xmlns:mc="http://schemas.openxmlformats.org/markup-compatibility/2006" xmlns:aink="http://schemas.microsoft.com/office/drawing/2016/ink" xmlns:am3d="http://schemas.microsoft.com/office/drawing/2017/model3d" xmlns:o="urn:schemas-microsoft-com:office:office" xmlns:oel="http://schemas.microsoft.com/office/2019/extlst" xmlns:r="http://schemas.openxmlformats.org/officeDocument/2006/relationships" xmlns:m="http://schemas.openxmlformats.org/officeDocument/2006/math" xmlns:v="urn:schemas-microsoft-com:vml" xmlns:wp14="http://schemas.microsoft.com/office/word/2010/wordprocessingDrawing" xmlns:wp="http://schemas.openxmlformats.org/drawingml/2006/wordprocessingDrawing" xmlns:w10="urn:schemas-microsoft-com:office:word" xmlns:w="http://schemas.openxmlformats.org/wordprocessingml/2006/main" xmlns:w14="http://schemas.microsoft.com/office/word/2010/wordml" xmlns:w15="http://schemas.microsoft.com/office/word/2012/wordml" xmlns:w16cex="http://schemas.microsoft.com/office/word/2018/wordml/cex" xmlns:w16cid="http://schemas.microsoft.com/office/word/2016/wordml/cid" xmlns:w16="http://schemas.microsoft.com/office/word/2018/wordml" xmlns:w16du="http://schemas.microsoft.com/office/word/2023/wordml/word16du" xmlns:w16sdtdh="http://schemas.microsoft.com/office/word/2020/wordml/sdtdatahash" xmlns:w16se="http://schemas.microsoft.com/office/word/2015/wordml/symex" xmlns:wpg="http://schemas.microsoft.com/office/word/2010/wordprocessingGroup" xmlns:wpi="http://schemas.microsoft.com/office/word/2010/wordprocessingInk" xmlns:wne="http://schemas.microsoft.com/office/word/2006/wordml" xmlns:wps="http://schemas.microsoft.com/office/word/2010/wordprocessingShape" mc:Ignorable="w14 w15 w16se w16cid w16 w16cex w16sdtdh w16du wp14">
   <w:sdt>
     <w:sdtPr>
       <w:id w:val="-799768597"/>
@@ -5462,7 +5431,7 @@
 </file>
 
 <file path=word/footer4.xml><?xml version="1.0" encoding="utf-8"?>
-<w:ftr xmlns:wpc="http://schemas.microsoft.com/office/word/2010/wordprocessingCanvas" xmlns:cx="http://schemas.microsoft.com/office/drawing/2014/chartex" xmlns:cx1="http://schemas.microsoft.com/office/drawing/2015/9/8/chartex" xmlns:mc="http://schemas.openxmlformats.org/markup-compatibility/2006" xmlns:o="urn:schemas-microsoft-com:office:office" xmlns:r="http://schemas.openxmlformats.org/officeDocument/2006/relationships" xmlns:m="http://schemas.openxmlformats.org/officeDocument/2006/math" xmlns:v="urn:schemas-microsoft-com:vml" xmlns:wp14="http://schemas.microsoft.com/office/word/2010/wordprocessingDrawing" xmlns:wp="http://schemas.openxmlformats.org/drawingml/2006/wordprocessingDrawing" xmlns:w10="urn:schemas-microsoft-com:office:word" xmlns:w="http://schemas.openxmlformats.org/wordprocessingml/2006/main" xmlns:w14="http://schemas.microsoft.com/office/word/2010/wordml" xmlns:w15="http://schemas.microsoft.com/office/word/2012/wordml" xmlns:w16se="http://schemas.microsoft.com/office/word/2015/wordml/symex" xmlns:wpg="http://schemas.microsoft.com/office/word/2010/wordprocessingGroup" xmlns:wpi="http://schemas.microsoft.com/office/word/2010/wordprocessingInk" xmlns:wne="http://schemas.microsoft.com/office/word/2006/wordml" xmlns:wps="http://schemas.microsoft.com/office/word/2010/wordprocessingShape" mc:Ignorable="w14 w15 w16se wp14">
+<w:ftr xmlns:wpc="http://schemas.microsoft.com/office/word/2010/wordprocessingCanvas" xmlns:cx="http://schemas.microsoft.com/office/drawing/2014/chartex" xmlns:cx1="http://schemas.microsoft.com/office/drawing/2015/9/8/chartex" xmlns:cx2="http://schemas.microsoft.com/office/drawing/2015/10/21/chartex" xmlns:cx3="http://schemas.microsoft.com/office/drawing/2016/5/9/chartex" xmlns:cx4="http://schemas.microsoft.com/office/drawing/2016/5/10/chartex" xmlns:cx5="http://schemas.microsoft.com/office/drawing/2016/5/11/chartex" xmlns:cx6="http://schemas.microsoft.com/office/drawing/2016/5/12/chartex" xmlns:cx7="http://schemas.microsoft.com/office/drawing/2016/5/13/chartex" xmlns:cx8="http://schemas.microsoft.com/office/drawing/2016/5/14/chartex" xmlns:mc="http://schemas.openxmlformats.org/markup-compatibility/2006" xmlns:aink="http://schemas.microsoft.com/office/drawing/2016/ink" xmlns:am3d="http://schemas.microsoft.com/office/drawing/2017/model3d" xmlns:o="urn:schemas-microsoft-com:office:office" xmlns:oel="http://schemas.microsoft.com/office/2019/extlst" xmlns:r="http://schemas.openxmlformats.org/officeDocument/2006/relationships" xmlns:m="http://schemas.openxmlformats.org/officeDocument/2006/math" xmlns:v="urn:schemas-microsoft-com:vml" xmlns:wp14="http://schemas.microsoft.com/office/word/2010/wordprocessingDrawing" xmlns:wp="http://schemas.openxmlformats.org/drawingml/2006/wordprocessingDrawing" xmlns:w10="urn:schemas-microsoft-com:office:word" xmlns:w="http://schemas.openxmlformats.org/wordprocessingml/2006/main" xmlns:w14="http://schemas.microsoft.com/office/word/2010/wordml" xmlns:w15="http://schemas.microsoft.com/office/word/2012/wordml" xmlns:w16cex="http://schemas.microsoft.com/office/word/2018/wordml/cex" xmlns:w16cid="http://schemas.microsoft.com/office/word/2016/wordml/cid" xmlns:w16="http://schemas.microsoft.com/office/word/2018/wordml" xmlns:w16du="http://schemas.microsoft.com/office/word/2023/wordml/word16du" xmlns:w16sdtdh="http://schemas.microsoft.com/office/word/2020/wordml/sdtdatahash" xmlns:w16se="http://schemas.microsoft.com/office/word/2015/wordml/symex" xmlns:wpg="http://schemas.microsoft.com/office/word/2010/wordprocessingGroup" xmlns:wpi="http://schemas.microsoft.com/office/word/2010/wordprocessingInk" xmlns:wne="http://schemas.microsoft.com/office/word/2006/wordml" xmlns:wps="http://schemas.microsoft.com/office/word/2010/wordprocessingShape" mc:Ignorable="w14 w15 w16se w16cid w16 w16cex w16sdtdh w16du wp14">
   <w:sdt>
     <w:sdtPr>
       <w:id w:val="-1467507460"/>
@@ -5515,7 +5484,7 @@
 </file>
 
 <file path=word/footnotes.xml><?xml version="1.0" encoding="utf-8"?>
-<w:footnotes xmlns:wpc="http://schemas.microsoft.com/office/word/2010/wordprocessingCanvas" xmlns:cx="http://schemas.microsoft.com/office/drawing/2014/chartex" xmlns:cx1="http://schemas.microsoft.com/office/drawing/2015/9/8/chartex" xmlns:mc="http://schemas.openxmlformats.org/markup-compatibility/2006" xmlns:o="urn:schemas-microsoft-com:office:office" xmlns:r="http://schemas.openxmlformats.org/officeDocument/2006/relationships" xmlns:m="http://schemas.openxmlformats.org/officeDocument/2006/math" xmlns:v="urn:schemas-microsoft-com:vml" xmlns:wp14="http://schemas.microsoft.com/office/word/2010/wordprocessingDrawing" xmlns:wp="http://schemas.openxmlformats.org/drawingml/2006/wordprocessingDrawing" xmlns:w10="urn:schemas-microsoft-com:office:word" xmlns:w="http://schemas.openxmlformats.org/wordprocessingml/2006/main" xmlns:w14="http://schemas.microsoft.com/office/word/2010/wordml" xmlns:w15="http://schemas.microsoft.com/office/word/2012/wordml" xmlns:w16se="http://schemas.microsoft.com/office/word/2015/wordml/symex" xmlns:wpg="http://schemas.microsoft.com/office/word/2010/wordprocessingGroup" xmlns:wpi="http://schemas.microsoft.com/office/word/2010/wordprocessingInk" xmlns:wne="http://schemas.microsoft.com/office/word/2006/wordml" xmlns:wps="http://schemas.microsoft.com/office/word/2010/wordprocessingShape" mc:Ignorable="w14 w15 w16se wp14">
+<w:footnotes xmlns:wpc="http://schemas.microsoft.com/office/word/2010/wordprocessingCanvas" xmlns:cx="http://schemas.microsoft.com/office/drawing/2014/chartex" xmlns:cx1="http://schemas.microsoft.com/office/drawing/2015/9/8/chartex" xmlns:cx2="http://schemas.microsoft.com/office/drawing/2015/10/21/chartex" xmlns:cx3="http://schemas.microsoft.com/office/drawing/2016/5/9/chartex" xmlns:cx4="http://schemas.microsoft.com/office/drawing/2016/5/10/chartex" xmlns:cx5="http://schemas.microsoft.com/office/drawing/2016/5/11/chartex" xmlns:cx6="http://schemas.microsoft.com/office/drawing/2016/5/12/chartex" xmlns:cx7="http://schemas.microsoft.com/office/drawing/2016/5/13/chartex" xmlns:cx8="http://schemas.microsoft.com/office/drawing/2016/5/14/chartex" xmlns:mc="http://schemas.openxmlformats.org/markup-compatibility/2006" xmlns:aink="http://schemas.microsoft.com/office/drawing/2016/ink" xmlns:am3d="http://schemas.microsoft.com/office/drawing/2017/model3d" xmlns:o="urn:schemas-microsoft-com:office:office" xmlns:oel="http://schemas.microsoft.com/office/2019/extlst" xmlns:r="http://schemas.openxmlformats.org/officeDocument/2006/relationships" xmlns:m="http://schemas.openxmlformats.org/officeDocument/2006/math" xmlns:v="urn:schemas-microsoft-com:vml" xmlns:wp14="http://schemas.microsoft.com/office/word/2010/wordprocessingDrawing" xmlns:wp="http://schemas.openxmlformats.org/drawingml/2006/wordprocessingDrawing" xmlns:w10="urn:schemas-microsoft-com:office:word" xmlns:w="http://schemas.openxmlformats.org/wordprocessingml/2006/main" xmlns:w14="http://schemas.microsoft.com/office/word/2010/wordml" xmlns:w15="http://schemas.microsoft.com/office/word/2012/wordml" xmlns:w16cex="http://schemas.microsoft.com/office/word/2018/wordml/cex" xmlns:w16cid="http://schemas.microsoft.com/office/word/2016/wordml/cid" xmlns:w16="http://schemas.microsoft.com/office/word/2018/wordml" xmlns:w16du="http://schemas.microsoft.com/office/word/2023/wordml/word16du" xmlns:w16sdtdh="http://schemas.microsoft.com/office/word/2020/wordml/sdtdatahash" xmlns:w16se="http://schemas.microsoft.com/office/word/2015/wordml/symex" xmlns:wpg="http://schemas.microsoft.com/office/word/2010/wordprocessingGroup" xmlns:wpi="http://schemas.microsoft.com/office/word/2010/wordprocessingInk" xmlns:wne="http://schemas.microsoft.com/office/word/2006/wordml" xmlns:wps="http://schemas.microsoft.com/office/word/2010/wordprocessingShape" mc:Ignorable="w14 w15 w16se w16cid w16 w16cex w16sdtdh w16du wp14">
   <w:footnote w:type="separator" w:id="-1">
     <w:p>
       <w:pPr>
@@ -5540,7 +5509,7 @@
 </file>
 
 <file path=word/header1.xml><?xml version="1.0" encoding="utf-8"?>
-<w:hdr xmlns:wpc="http://schemas.microsoft.com/office/word/2010/wordprocessingCanvas" xmlns:cx="http://schemas.microsoft.com/office/drawing/2014/chartex" xmlns:cx1="http://schemas.microsoft.com/office/drawing/2015/9/8/chartex" xmlns:mc="http://schemas.openxmlformats.org/markup-compatibility/2006" xmlns:o="urn:schemas-microsoft-com:office:office" xmlns:r="http://schemas.openxmlformats.org/officeDocument/2006/relationships" xmlns:m="http://schemas.openxmlformats.org/officeDocument/2006/math" xmlns:v="urn:schemas-microsoft-com:vml" xmlns:wp14="http://schemas.microsoft.com/office/word/2010/wordprocessingDrawing" xmlns:wp="http://schemas.openxmlformats.org/drawingml/2006/wordprocessingDrawing" xmlns:w10="urn:schemas-microsoft-com:office:word" xmlns:w="http://schemas.openxmlformats.org/wordprocessingml/2006/main" xmlns:w14="http://schemas.microsoft.com/office/word/2010/wordml" xmlns:w15="http://schemas.microsoft.com/office/word/2012/wordml" xmlns:w16se="http://schemas.microsoft.com/office/word/2015/wordml/symex" xmlns:wpg="http://schemas.microsoft.com/office/word/2010/wordprocessingGroup" xmlns:wpi="http://schemas.microsoft.com/office/word/2010/wordprocessingInk" xmlns:wne="http://schemas.microsoft.com/office/word/2006/wordml" xmlns:wps="http://schemas.microsoft.com/office/word/2010/wordprocessingShape" mc:Ignorable="w14 w15 w16se wp14">
+<w:hdr xmlns:wpc="http://schemas.microsoft.com/office/word/2010/wordprocessingCanvas" xmlns:cx="http://schemas.microsoft.com/office/drawing/2014/chartex" xmlns:cx1="http://schemas.microsoft.com/office/drawing/2015/9/8/chartex" xmlns:cx2="http://schemas.microsoft.com/office/drawing/2015/10/21/chartex" xmlns:cx3="http://schemas.microsoft.com/office/drawing/2016/5/9/chartex" xmlns:cx4="http://schemas.microsoft.com/office/drawing/2016/5/10/chartex" xmlns:cx5="http://schemas.microsoft.com/office/drawing/2016/5/11/chartex" xmlns:cx6="http://schemas.microsoft.com/office/drawing/2016/5/12/chartex" xmlns:cx7="http://schemas.microsoft.com/office/drawing/2016/5/13/chartex" xmlns:cx8="http://schemas.microsoft.com/office/drawing/2016/5/14/chartex" xmlns:mc="http://schemas.openxmlformats.org/markup-compatibility/2006" xmlns:aink="http://schemas.microsoft.com/office/drawing/2016/ink" xmlns:am3d="http://schemas.microsoft.com/office/drawing/2017/model3d" xmlns:o="urn:schemas-microsoft-com:office:office" xmlns:oel="http://schemas.microsoft.com/office/2019/extlst" xmlns:r="http://schemas.openxmlformats.org/officeDocument/2006/relationships" xmlns:m="http://schemas.openxmlformats.org/officeDocument/2006/math" xmlns:v="urn:schemas-microsoft-com:vml" xmlns:wp14="http://schemas.microsoft.com/office/word/2010/wordprocessingDrawing" xmlns:wp="http://schemas.openxmlformats.org/drawingml/2006/wordprocessingDrawing" xmlns:w10="urn:schemas-microsoft-com:office:word" xmlns:w="http://schemas.openxmlformats.org/wordprocessingml/2006/main" xmlns:w14="http://schemas.microsoft.com/office/word/2010/wordml" xmlns:w15="http://schemas.microsoft.com/office/word/2012/wordml" xmlns:w16cex="http://schemas.microsoft.com/office/word/2018/wordml/cex" xmlns:w16cid="http://schemas.microsoft.com/office/word/2016/wordml/cid" xmlns:w16="http://schemas.microsoft.com/office/word/2018/wordml" xmlns:w16du="http://schemas.microsoft.com/office/word/2023/wordml/word16du" xmlns:w16sdtdh="http://schemas.microsoft.com/office/word/2020/wordml/sdtdatahash" xmlns:w16se="http://schemas.microsoft.com/office/word/2015/wordml/symex" xmlns:wpg="http://schemas.microsoft.com/office/word/2010/wordprocessingGroup" xmlns:wpi="http://schemas.microsoft.com/office/word/2010/wordprocessingInk" xmlns:wne="http://schemas.microsoft.com/office/word/2006/wordml" xmlns:wps="http://schemas.microsoft.com/office/word/2010/wordprocessingShape" mc:Ignorable="w14 w15 w16se w16cid w16 w16cex w16sdtdh w16du wp14">
   <w:p>
     <w:pPr>
       <w:spacing w:after="160" w:line="259" w:lineRule="auto"/>
@@ -5551,7 +5520,7 @@
 </file>
 
 <file path=word/header2.xml><?xml version="1.0" encoding="utf-8"?>
-<w:hdr xmlns:wpc="http://schemas.microsoft.com/office/word/2010/wordprocessingCanvas" xmlns:cx="http://schemas.microsoft.com/office/drawing/2014/chartex" xmlns:cx1="http://schemas.microsoft.com/office/drawing/2015/9/8/chartex" xmlns:mc="http://schemas.openxmlformats.org/markup-compatibility/2006" xmlns:o="urn:schemas-microsoft-com:office:office" xmlns:r="http://schemas.openxmlformats.org/officeDocument/2006/relationships" xmlns:m="http://schemas.openxmlformats.org/officeDocument/2006/math" xmlns:v="urn:schemas-microsoft-com:vml" xmlns:wp14="http://schemas.microsoft.com/office/word/2010/wordprocessingDrawing" xmlns:wp="http://schemas.openxmlformats.org/drawingml/2006/wordprocessingDrawing" xmlns:w10="urn:schemas-microsoft-com:office:word" xmlns:w="http://schemas.openxmlformats.org/wordprocessingml/2006/main" xmlns:w14="http://schemas.microsoft.com/office/word/2010/wordml" xmlns:w15="http://schemas.microsoft.com/office/word/2012/wordml" xmlns:w16se="http://schemas.microsoft.com/office/word/2015/wordml/symex" xmlns:wpg="http://schemas.microsoft.com/office/word/2010/wordprocessingGroup" xmlns:wpi="http://schemas.microsoft.com/office/word/2010/wordprocessingInk" xmlns:wne="http://schemas.microsoft.com/office/word/2006/wordml" xmlns:wps="http://schemas.microsoft.com/office/word/2010/wordprocessingShape" mc:Ignorable="w14 w15 w16se wp14">
+<w:hdr xmlns:wpc="http://schemas.microsoft.com/office/word/2010/wordprocessingCanvas" xmlns:cx="http://schemas.microsoft.com/office/drawing/2014/chartex" xmlns:cx1="http://schemas.microsoft.com/office/drawing/2015/9/8/chartex" xmlns:cx2="http://schemas.microsoft.com/office/drawing/2015/10/21/chartex" xmlns:cx3="http://schemas.microsoft.com/office/drawing/2016/5/9/chartex" xmlns:cx4="http://schemas.microsoft.com/office/drawing/2016/5/10/chartex" xmlns:cx5="http://schemas.microsoft.com/office/drawing/2016/5/11/chartex" xmlns:cx6="http://schemas.microsoft.com/office/drawing/2016/5/12/chartex" xmlns:cx7="http://schemas.microsoft.com/office/drawing/2016/5/13/chartex" xmlns:cx8="http://schemas.microsoft.com/office/drawing/2016/5/14/chartex" xmlns:mc="http://schemas.openxmlformats.org/markup-compatibility/2006" xmlns:aink="http://schemas.microsoft.com/office/drawing/2016/ink" xmlns:am3d="http://schemas.microsoft.com/office/drawing/2017/model3d" xmlns:o="urn:schemas-microsoft-com:office:office" xmlns:oel="http://schemas.microsoft.com/office/2019/extlst" xmlns:r="http://schemas.openxmlformats.org/officeDocument/2006/relationships" xmlns:m="http://schemas.openxmlformats.org/officeDocument/2006/math" xmlns:v="urn:schemas-microsoft-com:vml" xmlns:wp14="http://schemas.microsoft.com/office/word/2010/wordprocessingDrawing" xmlns:wp="http://schemas.openxmlformats.org/drawingml/2006/wordprocessingDrawing" xmlns:w10="urn:schemas-microsoft-com:office:word" xmlns:w="http://schemas.openxmlformats.org/wordprocessingml/2006/main" xmlns:w14="http://schemas.microsoft.com/office/word/2010/wordml" xmlns:w15="http://schemas.microsoft.com/office/word/2012/wordml" xmlns:w16cex="http://schemas.microsoft.com/office/word/2018/wordml/cex" xmlns:w16cid="http://schemas.microsoft.com/office/word/2016/wordml/cid" xmlns:w16="http://schemas.microsoft.com/office/word/2018/wordml" xmlns:w16du="http://schemas.microsoft.com/office/word/2023/wordml/word16du" xmlns:w16sdtdh="http://schemas.microsoft.com/office/word/2020/wordml/sdtdatahash" xmlns:w16se="http://schemas.microsoft.com/office/word/2015/wordml/symex" xmlns:wpg="http://schemas.microsoft.com/office/word/2010/wordprocessingGroup" xmlns:wpi="http://schemas.microsoft.com/office/word/2010/wordprocessingInk" xmlns:wne="http://schemas.microsoft.com/office/word/2006/wordml" xmlns:wps="http://schemas.microsoft.com/office/word/2010/wordprocessingShape" mc:Ignorable="w14 w15 w16se w16cid w16 w16cex w16sdtdh w16du wp14">
   <w:p>
     <w:pPr>
       <w:pStyle w:val="Footer"/>
@@ -5568,7 +5537,7 @@
 </file>
 
 <file path=word/header3.xml><?xml version="1.0" encoding="utf-8"?>
-<w:hdr xmlns:wpc="http://schemas.microsoft.com/office/word/2010/wordprocessingCanvas" xmlns:cx="http://schemas.microsoft.com/office/drawing/2014/chartex" xmlns:cx1="http://schemas.microsoft.com/office/drawing/2015/9/8/chartex" xmlns:mc="http://schemas.openxmlformats.org/markup-compatibility/2006" xmlns:o="urn:schemas-microsoft-com:office:office" xmlns:r="http://schemas.openxmlformats.org/officeDocument/2006/relationships" xmlns:m="http://schemas.openxmlformats.org/officeDocument/2006/math" xmlns:v="urn:schemas-microsoft-com:vml" xmlns:wp14="http://schemas.microsoft.com/office/word/2010/wordprocessingDrawing" xmlns:wp="http://schemas.openxmlformats.org/drawingml/2006/wordprocessingDrawing" xmlns:w10="urn:schemas-microsoft-com:office:word" xmlns:w="http://schemas.openxmlformats.org/wordprocessingml/2006/main" xmlns:w14="http://schemas.microsoft.com/office/word/2010/wordml" xmlns:w15="http://schemas.microsoft.com/office/word/2012/wordml" xmlns:w16se="http://schemas.microsoft.com/office/word/2015/wordml/symex" xmlns:wpg="http://schemas.microsoft.com/office/word/2010/wordprocessingGroup" xmlns:wpi="http://schemas.microsoft.com/office/word/2010/wordprocessingInk" xmlns:wne="http://schemas.microsoft.com/office/word/2006/wordml" xmlns:wps="http://schemas.microsoft.com/office/word/2010/wordprocessingShape" mc:Ignorable="w14 w15 w16se wp14">
+<w:hdr xmlns:wpc="http://schemas.microsoft.com/office/word/2010/wordprocessingCanvas" xmlns:cx="http://schemas.microsoft.com/office/drawing/2014/chartex" xmlns:cx1="http://schemas.microsoft.com/office/drawing/2015/9/8/chartex" xmlns:cx2="http://schemas.microsoft.com/office/drawing/2015/10/21/chartex" xmlns:cx3="http://schemas.microsoft.com/office/drawing/2016/5/9/chartex" xmlns:cx4="http://schemas.microsoft.com/office/drawing/2016/5/10/chartex" xmlns:cx5="http://schemas.microsoft.com/office/drawing/2016/5/11/chartex" xmlns:cx6="http://schemas.microsoft.com/office/drawing/2016/5/12/chartex" xmlns:cx7="http://schemas.microsoft.com/office/drawing/2016/5/13/chartex" xmlns:cx8="http://schemas.microsoft.com/office/drawing/2016/5/14/chartex" xmlns:mc="http://schemas.openxmlformats.org/markup-compatibility/2006" xmlns:aink="http://schemas.microsoft.com/office/drawing/2016/ink" xmlns:am3d="http://schemas.microsoft.com/office/drawing/2017/model3d" xmlns:o="urn:schemas-microsoft-com:office:office" xmlns:oel="http://schemas.microsoft.com/office/2019/extlst" xmlns:r="http://schemas.openxmlformats.org/officeDocument/2006/relationships" xmlns:m="http://schemas.openxmlformats.org/officeDocument/2006/math" xmlns:v="urn:schemas-microsoft-com:vml" xmlns:wp14="http://schemas.microsoft.com/office/word/2010/wordprocessingDrawing" xmlns:wp="http://schemas.openxmlformats.org/drawingml/2006/wordprocessingDrawing" xmlns:w10="urn:schemas-microsoft-com:office:word" xmlns:w="http://schemas.openxmlformats.org/wordprocessingml/2006/main" xmlns:w14="http://schemas.microsoft.com/office/word/2010/wordml" xmlns:w15="http://schemas.microsoft.com/office/word/2012/wordml" xmlns:w16cex="http://schemas.microsoft.com/office/word/2018/wordml/cex" xmlns:w16cid="http://schemas.microsoft.com/office/word/2016/wordml/cid" xmlns:w16="http://schemas.microsoft.com/office/word/2018/wordml" xmlns:w16du="http://schemas.microsoft.com/office/word/2023/wordml/word16du" xmlns:w16sdtdh="http://schemas.microsoft.com/office/word/2020/wordml/sdtdatahash" xmlns:w16se="http://schemas.microsoft.com/office/word/2015/wordml/symex" xmlns:wpg="http://schemas.microsoft.com/office/word/2010/wordprocessingGroup" xmlns:wpi="http://schemas.microsoft.com/office/word/2010/wordprocessingInk" xmlns:wne="http://schemas.microsoft.com/office/word/2006/wordml" xmlns:wps="http://schemas.microsoft.com/office/word/2010/wordprocessingShape" mc:Ignorable="w14 w15 w16se w16cid w16 w16cex w16sdtdh w16du wp14">
   <w:p>
     <w:pPr>
       <w:spacing w:after="160" w:line="259" w:lineRule="auto"/>
@@ -5579,7 +5548,7 @@
 </file>
 
 <file path=word/header4.xml><?xml version="1.0" encoding="utf-8"?>
-<w:hdr xmlns:wpc="http://schemas.microsoft.com/office/word/2010/wordprocessingCanvas" xmlns:cx="http://schemas.microsoft.com/office/drawing/2014/chartex" xmlns:cx1="http://schemas.microsoft.com/office/drawing/2015/9/8/chartex" xmlns:mc="http://schemas.openxmlformats.org/markup-compatibility/2006" xmlns:o="urn:schemas-microsoft-com:office:office" xmlns:r="http://schemas.openxmlformats.org/officeDocument/2006/relationships" xmlns:m="http://schemas.openxmlformats.org/officeDocument/2006/math" xmlns:v="urn:schemas-microsoft-com:vml" xmlns:wp14="http://schemas.microsoft.com/office/word/2010/wordprocessingDrawing" xmlns:wp="http://schemas.openxmlformats.org/drawingml/2006/wordprocessingDrawing" xmlns:w10="urn:schemas-microsoft-com:office:word" xmlns:w="http://schemas.openxmlformats.org/wordprocessingml/2006/main" xmlns:w14="http://schemas.microsoft.com/office/word/2010/wordml" xmlns:w15="http://schemas.microsoft.com/office/word/2012/wordml" xmlns:w16se="http://schemas.microsoft.com/office/word/2015/wordml/symex" xmlns:wpg="http://schemas.microsoft.com/office/word/2010/wordprocessingGroup" xmlns:wpi="http://schemas.microsoft.com/office/word/2010/wordprocessingInk" xmlns:wne="http://schemas.microsoft.com/office/word/2006/wordml" xmlns:wps="http://schemas.microsoft.com/office/word/2010/wordprocessingShape" mc:Ignorable="w14 w15 w16se wp14">
+<w:hdr xmlns:wpc="http://schemas.microsoft.com/office/word/2010/wordprocessingCanvas" xmlns:cx="http://schemas.microsoft.com/office/drawing/2014/chartex" xmlns:cx1="http://schemas.microsoft.com/office/drawing/2015/9/8/chartex" xmlns:cx2="http://schemas.microsoft.com/office/drawing/2015/10/21/chartex" xmlns:cx3="http://schemas.microsoft.com/office/drawing/2016/5/9/chartex" xmlns:cx4="http://schemas.microsoft.com/office/drawing/2016/5/10/chartex" xmlns:cx5="http://schemas.microsoft.com/office/drawing/2016/5/11/chartex" xmlns:cx6="http://schemas.microsoft.com/office/drawing/2016/5/12/chartex" xmlns:cx7="http://schemas.microsoft.com/office/drawing/2016/5/13/chartex" xmlns:cx8="http://schemas.microsoft.com/office/drawing/2016/5/14/chartex" xmlns:mc="http://schemas.openxmlformats.org/markup-compatibility/2006" xmlns:aink="http://schemas.microsoft.com/office/drawing/2016/ink" xmlns:am3d="http://schemas.microsoft.com/office/drawing/2017/model3d" xmlns:o="urn:schemas-microsoft-com:office:office" xmlns:oel="http://schemas.microsoft.com/office/2019/extlst" xmlns:r="http://schemas.openxmlformats.org/officeDocument/2006/relationships" xmlns:m="http://schemas.openxmlformats.org/officeDocument/2006/math" xmlns:v="urn:schemas-microsoft-com:vml" xmlns:wp14="http://schemas.microsoft.com/office/word/2010/wordprocessingDrawing" xmlns:wp="http://schemas.openxmlformats.org/drawingml/2006/wordprocessingDrawing" xmlns:w10="urn:schemas-microsoft-com:office:word" xmlns:w="http://schemas.openxmlformats.org/wordprocessingml/2006/main" xmlns:w14="http://schemas.microsoft.com/office/word/2010/wordml" xmlns:w15="http://schemas.microsoft.com/office/word/2012/wordml" xmlns:w16cex="http://schemas.microsoft.com/office/word/2018/wordml/cex" xmlns:w16cid="http://schemas.microsoft.com/office/word/2016/wordml/cid" xmlns:w16="http://schemas.microsoft.com/office/word/2018/wordml" xmlns:w16du="http://schemas.microsoft.com/office/word/2023/wordml/word16du" xmlns:w16sdtdh="http://schemas.microsoft.com/office/word/2020/wordml/sdtdatahash" xmlns:w16se="http://schemas.microsoft.com/office/word/2015/wordml/symex" xmlns:wpg="http://schemas.microsoft.com/office/word/2010/wordprocessingGroup" xmlns:wpi="http://schemas.microsoft.com/office/word/2010/wordprocessingInk" xmlns:wne="http://schemas.microsoft.com/office/word/2006/wordml" xmlns:wps="http://schemas.microsoft.com/office/word/2010/wordprocessingShape" mc:Ignorable="w14 w15 w16se w16cid w16 w16cex w16sdtdh w16du wp14">
   <w:p>
     <w:pPr>
       <w:pStyle w:val="Footer"/>
@@ -5596,7 +5565,7 @@
 </file>
 
 <file path=word/header5.xml><?xml version="1.0" encoding="utf-8"?>
-<w:hdr xmlns:wpc="http://schemas.microsoft.com/office/word/2010/wordprocessingCanvas" xmlns:cx="http://schemas.microsoft.com/office/drawing/2014/chartex" xmlns:cx1="http://schemas.microsoft.com/office/drawing/2015/9/8/chartex" xmlns:mc="http://schemas.openxmlformats.org/markup-compatibility/2006" xmlns:o="urn:schemas-microsoft-com:office:office" xmlns:r="http://schemas.openxmlformats.org/officeDocument/2006/relationships" xmlns:m="http://schemas.openxmlformats.org/officeDocument/2006/math" xmlns:v="urn:schemas-microsoft-com:vml" xmlns:wp14="http://schemas.microsoft.com/office/word/2010/wordprocessingDrawing" xmlns:wp="http://schemas.openxmlformats.org/drawingml/2006/wordprocessingDrawing" xmlns:w10="urn:schemas-microsoft-com:office:word" xmlns:w="http://schemas.openxmlformats.org/wordprocessingml/2006/main" xmlns:w14="http://schemas.microsoft.com/office/word/2010/wordml" xmlns:w15="http://schemas.microsoft.com/office/word/2012/wordml" xmlns:w16se="http://schemas.microsoft.com/office/word/2015/wordml/symex" xmlns:wpg="http://schemas.microsoft.com/office/word/2010/wordprocessingGroup" xmlns:wpi="http://schemas.microsoft.com/office/word/2010/wordprocessingInk" xmlns:wne="http://schemas.microsoft.com/office/word/2006/wordml" xmlns:wps="http://schemas.microsoft.com/office/word/2010/wordprocessingShape" mc:Ignorable="w14 w15 w16se wp14">
+<w:hdr xmlns:wpc="http://schemas.microsoft.com/office/word/2010/wordprocessingCanvas" xmlns:cx="http://schemas.microsoft.com/office/drawing/2014/chartex" xmlns:cx1="http://schemas.microsoft.com/office/drawing/2015/9/8/chartex" xmlns:cx2="http://schemas.microsoft.com/office/drawing/2015/10/21/chartex" xmlns:cx3="http://schemas.microsoft.com/office/drawing/2016/5/9/chartex" xmlns:cx4="http://schemas.microsoft.com/office/drawing/2016/5/10/chartex" xmlns:cx5="http://schemas.microsoft.com/office/drawing/2016/5/11/chartex" xmlns:cx6="http://schemas.microsoft.com/office/drawing/2016/5/12/chartex" xmlns:cx7="http://schemas.microsoft.com/office/drawing/2016/5/13/chartex" xmlns:cx8="http://schemas.microsoft.com/office/drawing/2016/5/14/chartex" xmlns:mc="http://schemas.openxmlformats.org/markup-compatibility/2006" xmlns:aink="http://schemas.microsoft.com/office/drawing/2016/ink" xmlns:am3d="http://schemas.microsoft.com/office/drawing/2017/model3d" xmlns:o="urn:schemas-microsoft-com:office:office" xmlns:oel="http://schemas.microsoft.com/office/2019/extlst" xmlns:r="http://schemas.openxmlformats.org/officeDocument/2006/relationships" xmlns:m="http://schemas.openxmlformats.org/officeDocument/2006/math" xmlns:v="urn:schemas-microsoft-com:vml" xmlns:wp14="http://schemas.microsoft.com/office/word/2010/wordprocessingDrawing" xmlns:wp="http://schemas.openxmlformats.org/drawingml/2006/wordprocessingDrawing" xmlns:w10="urn:schemas-microsoft-com:office:word" xmlns:w="http://schemas.openxmlformats.org/wordprocessingml/2006/main" xmlns:w14="http://schemas.microsoft.com/office/word/2010/wordml" xmlns:w15="http://schemas.microsoft.com/office/word/2012/wordml" xmlns:w16cex="http://schemas.microsoft.com/office/word/2018/wordml/cex" xmlns:w16cid="http://schemas.microsoft.com/office/word/2016/wordml/cid" xmlns:w16="http://schemas.microsoft.com/office/word/2018/wordml" xmlns:w16du="http://schemas.microsoft.com/office/word/2023/wordml/word16du" xmlns:w16sdtdh="http://schemas.microsoft.com/office/word/2020/wordml/sdtdatahash" xmlns:w16se="http://schemas.microsoft.com/office/word/2015/wordml/symex" xmlns:wpg="http://schemas.microsoft.com/office/word/2010/wordprocessingGroup" xmlns:wpi="http://schemas.microsoft.com/office/word/2010/wordprocessingInk" xmlns:wne="http://schemas.microsoft.com/office/word/2006/wordml" xmlns:wps="http://schemas.microsoft.com/office/word/2010/wordprocessingShape" mc:Ignorable="w14 w15 w16se w16cid w16 w16cex w16sdtdh w16du wp14">
   <w:p>
     <w:pPr>
       <w:spacing w:after="160" w:line="259" w:lineRule="auto"/>
@@ -5607,7 +5576,7 @@
 </file>
 
 <file path=word/header6.xml><?xml version="1.0" encoding="utf-8"?>
-<w:hdr xmlns:wpc="http://schemas.microsoft.com/office/word/2010/wordprocessingCanvas" xmlns:cx="http://schemas.microsoft.com/office/drawing/2014/chartex" xmlns:cx1="http://schemas.microsoft.com/office/drawing/2015/9/8/chartex" xmlns:mc="http://schemas.openxmlformats.org/markup-compatibility/2006" xmlns:o="urn:schemas-microsoft-com:office:office" xmlns:r="http://schemas.openxmlformats.org/officeDocument/2006/relationships" xmlns:m="http://schemas.openxmlformats.org/officeDocument/2006/math" xmlns:v="urn:schemas-microsoft-com:vml" xmlns:wp14="http://schemas.microsoft.com/office/word/2010/wordprocessingDrawing" xmlns:wp="http://schemas.openxmlformats.org/drawingml/2006/wordprocessingDrawing" xmlns:w10="urn:schemas-microsoft-com:office:word" xmlns:w="http://schemas.openxmlformats.org/wordprocessingml/2006/main" xmlns:w14="http://schemas.microsoft.com/office/word/2010/wordml" xmlns:w15="http://schemas.microsoft.com/office/word/2012/wordml" xmlns:w16se="http://schemas.microsoft.com/office/word/2015/wordml/symex" xmlns:wpg="http://schemas.microsoft.com/office/word/2010/wordprocessingGroup" xmlns:wpi="http://schemas.microsoft.com/office/word/2010/wordprocessingInk" xmlns:wne="http://schemas.microsoft.com/office/word/2006/wordml" xmlns:wps="http://schemas.microsoft.com/office/word/2010/wordprocessingShape" mc:Ignorable="w14 w15 w16se wp14">
+<w:hdr xmlns:wpc="http://schemas.microsoft.com/office/word/2010/wordprocessingCanvas" xmlns:cx="http://schemas.microsoft.com/office/drawing/2014/chartex" xmlns:cx1="http://schemas.microsoft.com/office/drawing/2015/9/8/chartex" xmlns:cx2="http://schemas.microsoft.com/office/drawing/2015/10/21/chartex" xmlns:cx3="http://schemas.microsoft.com/office/drawing/2016/5/9/chartex" xmlns:cx4="http://schemas.microsoft.com/office/drawing/2016/5/10/chartex" xmlns:cx5="http://schemas.microsoft.com/office/drawing/2016/5/11/chartex" xmlns:cx6="http://schemas.microsoft.com/office/drawing/2016/5/12/chartex" xmlns:cx7="http://schemas.microsoft.com/office/drawing/2016/5/13/chartex" xmlns:cx8="http://schemas.microsoft.com/office/drawing/2016/5/14/chartex" xmlns:mc="http://schemas.openxmlformats.org/markup-compatibility/2006" xmlns:aink="http://schemas.microsoft.com/office/drawing/2016/ink" xmlns:am3d="http://schemas.microsoft.com/office/drawing/2017/model3d" xmlns:o="urn:schemas-microsoft-com:office:office" xmlns:oel="http://schemas.microsoft.com/office/2019/extlst" xmlns:r="http://schemas.openxmlformats.org/officeDocument/2006/relationships" xmlns:m="http://schemas.openxmlformats.org/officeDocument/2006/math" xmlns:v="urn:schemas-microsoft-com:vml" xmlns:wp14="http://schemas.microsoft.com/office/word/2010/wordprocessingDrawing" xmlns:wp="http://schemas.openxmlformats.org/drawingml/2006/wordprocessingDrawing" xmlns:w10="urn:schemas-microsoft-com:office:word" xmlns:w="http://schemas.openxmlformats.org/wordprocessingml/2006/main" xmlns:w14="http://schemas.microsoft.com/office/word/2010/wordml" xmlns:w15="http://schemas.microsoft.com/office/word/2012/wordml" xmlns:w16cex="http://schemas.microsoft.com/office/word/2018/wordml/cex" xmlns:w16cid="http://schemas.microsoft.com/office/word/2016/wordml/cid" xmlns:w16="http://schemas.microsoft.com/office/word/2018/wordml" xmlns:w16du="http://schemas.microsoft.com/office/word/2023/wordml/word16du" xmlns:w16sdtdh="http://schemas.microsoft.com/office/word/2020/wordml/sdtdatahash" xmlns:w16se="http://schemas.microsoft.com/office/word/2015/wordml/symex" xmlns:wpg="http://schemas.microsoft.com/office/word/2010/wordprocessingGroup" xmlns:wpi="http://schemas.microsoft.com/office/word/2010/wordprocessingInk" xmlns:wne="http://schemas.microsoft.com/office/word/2006/wordml" xmlns:wps="http://schemas.microsoft.com/office/word/2010/wordprocessingShape" mc:Ignorable="w14 w15 w16se w16cid w16 w16cex w16sdtdh w16du wp14">
   <w:p>
     <w:pPr>
       <w:spacing w:after="0" w:line="259" w:lineRule="auto"/>
@@ -5627,7 +5596,7 @@
 </file>
 
 <file path=word/header7.xml><?xml version="1.0" encoding="utf-8"?>
-<w:hdr xmlns:wpc="http://schemas.microsoft.com/office/word/2010/wordprocessingCanvas" xmlns:cx="http://schemas.microsoft.com/office/drawing/2014/chartex" xmlns:cx1="http://schemas.microsoft.com/office/drawing/2015/9/8/chartex" xmlns:mc="http://schemas.openxmlformats.org/markup-compatibility/2006" xmlns:o="urn:schemas-microsoft-com:office:office" xmlns:r="http://schemas.openxmlformats.org/officeDocument/2006/relationships" xmlns:m="http://schemas.openxmlformats.org/officeDocument/2006/math" xmlns:v="urn:schemas-microsoft-com:vml" xmlns:wp14="http://schemas.microsoft.com/office/word/2010/wordprocessingDrawing" xmlns:wp="http://schemas.openxmlformats.org/drawingml/2006/wordprocessingDrawing" xmlns:w10="urn:schemas-microsoft-com:office:word" xmlns:w="http://schemas.openxmlformats.org/wordprocessingml/2006/main" xmlns:w14="http://schemas.microsoft.com/office/word/2010/wordml" xmlns:w15="http://schemas.microsoft.com/office/word/2012/wordml" xmlns:w16se="http://schemas.microsoft.com/office/word/2015/wordml/symex" xmlns:wpg="http://schemas.microsoft.com/office/word/2010/wordprocessingGroup" xmlns:wpi="http://schemas.microsoft.com/office/word/2010/wordprocessingInk" xmlns:wne="http://schemas.microsoft.com/office/word/2006/wordml" xmlns:wps="http://schemas.microsoft.com/office/word/2010/wordprocessingShape" mc:Ignorable="w14 w15 w16se wp14">
+<w:hdr xmlns:wpc="http://schemas.microsoft.com/office/word/2010/wordprocessingCanvas" xmlns:cx="http://schemas.microsoft.com/office/drawing/2014/chartex" xmlns:cx1="http://schemas.microsoft.com/office/drawing/2015/9/8/chartex" xmlns:cx2="http://schemas.microsoft.com/office/drawing/2015/10/21/chartex" xmlns:cx3="http://schemas.microsoft.com/office/drawing/2016/5/9/chartex" xmlns:cx4="http://schemas.microsoft.com/office/drawing/2016/5/10/chartex" xmlns:cx5="http://schemas.microsoft.com/office/drawing/2016/5/11/chartex" xmlns:cx6="http://schemas.microsoft.com/office/drawing/2016/5/12/chartex" xmlns:cx7="http://schemas.microsoft.com/office/drawing/2016/5/13/chartex" xmlns:cx8="http://schemas.microsoft.com/office/drawing/2016/5/14/chartex" xmlns:mc="http://schemas.openxmlformats.org/markup-compatibility/2006" xmlns:aink="http://schemas.microsoft.com/office/drawing/2016/ink" xmlns:am3d="http://schemas.microsoft.com/office/drawing/2017/model3d" xmlns:o="urn:schemas-microsoft-com:office:office" xmlns:oel="http://schemas.microsoft.com/office/2019/extlst" xmlns:r="http://schemas.openxmlformats.org/officeDocument/2006/relationships" xmlns:m="http://schemas.openxmlformats.org/officeDocument/2006/math" xmlns:v="urn:schemas-microsoft-com:vml" xmlns:wp14="http://schemas.microsoft.com/office/word/2010/wordprocessingDrawing" xmlns:wp="http://schemas.openxmlformats.org/drawingml/2006/wordprocessingDrawing" xmlns:w10="urn:schemas-microsoft-com:office:word" xmlns:w="http://schemas.openxmlformats.org/wordprocessingml/2006/main" xmlns:w14="http://schemas.microsoft.com/office/word/2010/wordml" xmlns:w15="http://schemas.microsoft.com/office/word/2012/wordml" xmlns:w16cex="http://schemas.microsoft.com/office/word/2018/wordml/cex" xmlns:w16cid="http://schemas.microsoft.com/office/word/2016/wordml/cid" xmlns:w16="http://schemas.microsoft.com/office/word/2018/wordml" xmlns:w16du="http://schemas.microsoft.com/office/word/2023/wordml/word16du" xmlns:w16sdtdh="http://schemas.microsoft.com/office/word/2020/wordml/sdtdatahash" xmlns:w16se="http://schemas.microsoft.com/office/word/2015/wordml/symex" xmlns:wpg="http://schemas.microsoft.com/office/word/2010/wordprocessingGroup" xmlns:wpi="http://schemas.microsoft.com/office/word/2010/wordprocessingInk" xmlns:wne="http://schemas.microsoft.com/office/word/2006/wordml" xmlns:wps="http://schemas.microsoft.com/office/word/2010/wordprocessingShape" mc:Ignorable="w14 w15 w16se w16cid w16 w16cex w16sdtdh w16du wp14">
   <w:p>
     <w:pPr>
       <w:spacing w:after="0" w:line="259" w:lineRule="auto"/>
@@ -5638,7 +5607,7 @@
 </file>
 
 <file path=word/header8.xml><?xml version="1.0" encoding="utf-8"?>
-<w:hdr xmlns:wpc="http://schemas.microsoft.com/office/word/2010/wordprocessingCanvas" xmlns:cx="http://schemas.microsoft.com/office/drawing/2014/chartex" xmlns:cx1="http://schemas.microsoft.com/office/drawing/2015/9/8/chartex" xmlns:mc="http://schemas.openxmlformats.org/markup-compatibility/2006" xmlns:o="urn:schemas-microsoft-com:office:office" xmlns:r="http://schemas.openxmlformats.org/officeDocument/2006/relationships" xmlns:m="http://schemas.openxmlformats.org/officeDocument/2006/math" xmlns:v="urn:schemas-microsoft-com:vml" xmlns:wp14="http://schemas.microsoft.com/office/word/2010/wordprocessingDrawing" xmlns:wp="http://schemas.openxmlformats.org/drawingml/2006/wordprocessingDrawing" xmlns:w10="urn:schemas-microsoft-com:office:word" xmlns:w="http://schemas.openxmlformats.org/wordprocessingml/2006/main" xmlns:w14="http://schemas.microsoft.com/office/word/2010/wordml" xmlns:w15="http://schemas.microsoft.com/office/word/2012/wordml" xmlns:w16se="http://schemas.microsoft.com/office/word/2015/wordml/symex" xmlns:wpg="http://schemas.microsoft.com/office/word/2010/wordprocessingGroup" xmlns:wpi="http://schemas.microsoft.com/office/word/2010/wordprocessingInk" xmlns:wne="http://schemas.microsoft.com/office/word/2006/wordml" xmlns:wps="http://schemas.microsoft.com/office/word/2010/wordprocessingShape" mc:Ignorable="w14 w15 w16se wp14">
+<w:hdr xmlns:wpc="http://schemas.microsoft.com/office/word/2010/wordprocessingCanvas" xmlns:cx="http://schemas.microsoft.com/office/drawing/2014/chartex" xmlns:cx1="http://schemas.microsoft.com/office/drawing/2015/9/8/chartex" xmlns:cx2="http://schemas.microsoft.com/office/drawing/2015/10/21/chartex" xmlns:cx3="http://schemas.microsoft.com/office/drawing/2016/5/9/chartex" xmlns:cx4="http://schemas.microsoft.com/office/drawing/2016/5/10/chartex" xmlns:cx5="http://schemas.microsoft.com/office/drawing/2016/5/11/chartex" xmlns:cx6="http://schemas.microsoft.com/office/drawing/2016/5/12/chartex" xmlns:cx7="http://schemas.microsoft.com/office/drawing/2016/5/13/chartex" xmlns:cx8="http://schemas.microsoft.com/office/drawing/2016/5/14/chartex" xmlns:mc="http://schemas.openxmlformats.org/markup-compatibility/2006" xmlns:aink="http://schemas.microsoft.com/office/drawing/2016/ink" xmlns:am3d="http://schemas.microsoft.com/office/drawing/2017/model3d" xmlns:o="urn:schemas-microsoft-com:office:office" xmlns:oel="http://schemas.microsoft.com/office/2019/extlst" xmlns:r="http://schemas.openxmlformats.org/officeDocument/2006/relationships" xmlns:m="http://schemas.openxmlformats.org/officeDocument/2006/math" xmlns:v="urn:schemas-microsoft-com:vml" xmlns:wp14="http://schemas.microsoft.com/office/word/2010/wordprocessingDrawing" xmlns:wp="http://schemas.openxmlformats.org/drawingml/2006/wordprocessingDrawing" xmlns:w10="urn:schemas-microsoft-com:office:word" xmlns:w="http://schemas.openxmlformats.org/wordprocessingml/2006/main" xmlns:w14="http://schemas.microsoft.com/office/word/2010/wordml" xmlns:w15="http://schemas.microsoft.com/office/word/2012/wordml" xmlns:w16cex="http://schemas.microsoft.com/office/word/2018/wordml/cex" xmlns:w16cid="http://schemas.microsoft.com/office/word/2016/wordml/cid" xmlns:w16="http://schemas.microsoft.com/office/word/2018/wordml" xmlns:w16du="http://schemas.microsoft.com/office/word/2023/wordml/word16du" xmlns:w16sdtdh="http://schemas.microsoft.com/office/word/2020/wordml/sdtdatahash" xmlns:w16se="http://schemas.microsoft.com/office/word/2015/wordml/symex" xmlns:wpg="http://schemas.microsoft.com/office/word/2010/wordprocessingGroup" xmlns:wpi="http://schemas.microsoft.com/office/word/2010/wordprocessingInk" xmlns:wne="http://schemas.microsoft.com/office/word/2006/wordml" xmlns:wps="http://schemas.microsoft.com/office/word/2010/wordprocessingShape" mc:Ignorable="w14 w15 w16se w16cid w16 w16cex w16sdtdh w16du wp14">
   <w:p>
     <w:pPr>
       <w:spacing w:after="0" w:line="259" w:lineRule="auto"/>
@@ -5658,7 +5627,7 @@
 </file>
 
 <file path=word/numbering.xml><?xml version="1.0" encoding="utf-8"?>
-<w:numbering xmlns:wpc="http://schemas.microsoft.com/office/word/2010/wordprocessingCanvas" xmlns:cx="http://schemas.microsoft.com/office/drawing/2014/chartex" xmlns:cx1="http://schemas.microsoft.com/office/drawing/2015/9/8/chartex" xmlns:mc="http://schemas.openxmlformats.org/markup-compatibility/2006" xmlns:o="urn:schemas-microsoft-com:office:office" xmlns:r="http://schemas.openxmlformats.org/officeDocument/2006/relationships" xmlns:m="http://schemas.openxmlformats.org/officeDocument/2006/math" xmlns:v="urn:schemas-microsoft-com:vml" xmlns:wp14="http://schemas.microsoft.com/office/word/2010/wordprocessingDrawing" xmlns:wp="http://schemas.openxmlformats.org/drawingml/2006/wordprocessingDrawing" xmlns:w10="urn:schemas-microsoft-com:office:word" xmlns:w="http://schemas.openxmlformats.org/wordprocessingml/2006/main" xmlns:w14="http://schemas.microsoft.com/office/word/2010/wordml" xmlns:w15="http://schemas.microsoft.com/office/word/2012/wordml" xmlns:w16se="http://schemas.microsoft.com/office/word/2015/wordml/symex" xmlns:wpg="http://schemas.microsoft.com/office/word/2010/wordprocessingGroup" xmlns:wpi="http://schemas.microsoft.com/office/word/2010/wordprocessingInk" xmlns:wne="http://schemas.microsoft.com/office/word/2006/wordml" xmlns:wps="http://schemas.microsoft.com/office/word/2010/wordprocessingShape" mc:Ignorable="w14 w15 w16se wp14">
+<w:numbering xmlns:wpc="http://schemas.microsoft.com/office/word/2010/wordprocessingCanvas" xmlns:cx="http://schemas.microsoft.com/office/drawing/2014/chartex" xmlns:cx1="http://schemas.microsoft.com/office/drawing/2015/9/8/chartex" xmlns:cx2="http://schemas.microsoft.com/office/drawing/2015/10/21/chartex" xmlns:cx3="http://schemas.microsoft.com/office/drawing/2016/5/9/chartex" xmlns:cx4="http://schemas.microsoft.com/office/drawing/2016/5/10/chartex" xmlns:cx5="http://schemas.microsoft.com/office/drawing/2016/5/11/chartex" xmlns:cx6="http://schemas.microsoft.com/office/drawing/2016/5/12/chartex" xmlns:cx7="http://schemas.microsoft.com/office/drawing/2016/5/13/chartex" xmlns:cx8="http://schemas.microsoft.com/office/drawing/2016/5/14/chartex" xmlns:mc="http://schemas.openxmlformats.org/markup-compatibility/2006" xmlns:aink="http://schemas.microsoft.com/office/drawing/2016/ink" xmlns:am3d="http://schemas.microsoft.com/office/drawing/2017/model3d" xmlns:o="urn:schemas-microsoft-com:office:office" xmlns:oel="http://schemas.microsoft.com/office/2019/extlst" xmlns:r="http://schemas.openxmlformats.org/officeDocument/2006/relationships" xmlns:m="http://schemas.openxmlformats.org/officeDocument/2006/math" xmlns:v="urn:schemas-microsoft-com:vml" xmlns:wp14="http://schemas.microsoft.com/office/word/2010/wordprocessingDrawing" xmlns:wp="http://schemas.openxmlformats.org/drawingml/2006/wordprocessingDrawing" xmlns:w10="urn:schemas-microsoft-com:office:word" xmlns:w="http://schemas.openxmlformats.org/wordprocessingml/2006/main" xmlns:w14="http://schemas.microsoft.com/office/word/2010/wordml" xmlns:w15="http://schemas.microsoft.com/office/word/2012/wordml" xmlns:w16cex="http://schemas.microsoft.com/office/word/2018/wordml/cex" xmlns:w16cid="http://schemas.microsoft.com/office/word/2016/wordml/cid" xmlns:w16="http://schemas.microsoft.com/office/word/2018/wordml" xmlns:w16du="http://schemas.microsoft.com/office/word/2023/wordml/word16du" xmlns:w16sdtdh="http://schemas.microsoft.com/office/word/2020/wordml/sdtdatahash" xmlns:w16se="http://schemas.microsoft.com/office/word/2015/wordml/symex" xmlns:wpg="http://schemas.microsoft.com/office/word/2010/wordprocessingGroup" xmlns:wpi="http://schemas.microsoft.com/office/word/2010/wordprocessingInk" xmlns:wne="http://schemas.microsoft.com/office/word/2006/wordml" xmlns:wps="http://schemas.microsoft.com/office/word/2010/wordprocessingShape" mc:Ignorable="w14 w15 w16se w16cid w16 w16cex w16sdtdh w16du wp14">
   <w:abstractNum w:abstractNumId="0" w15:restartNumberingAfterBreak="0">
     <w:nsid w:val="00F20137"/>
     <w:multiLevelType w:val="multilevel"/>
@@ -8148,62 +8117,62 @@
       </w:rPr>
     </w:lvl>
   </w:abstractNum>
-  <w:num w:numId="1">
+  <w:num w:numId="1" w16cid:durableId="447748918">
     <w:abstractNumId w:val="2"/>
   </w:num>
-  <w:num w:numId="2">
+  <w:num w:numId="2" w16cid:durableId="25521180">
     <w:abstractNumId w:val="7"/>
   </w:num>
-  <w:num w:numId="3">
+  <w:num w:numId="3" w16cid:durableId="432551348">
     <w:abstractNumId w:val="14"/>
   </w:num>
-  <w:num w:numId="4">
+  <w:num w:numId="4" w16cid:durableId="244805132">
     <w:abstractNumId w:val="5"/>
   </w:num>
-  <w:num w:numId="5">
+  <w:num w:numId="5" w16cid:durableId="1629042956">
     <w:abstractNumId w:val="8"/>
   </w:num>
-  <w:num w:numId="6">
+  <w:num w:numId="6" w16cid:durableId="873427448">
     <w:abstractNumId w:val="12"/>
   </w:num>
-  <w:num w:numId="7">
+  <w:num w:numId="7" w16cid:durableId="631402303">
     <w:abstractNumId w:val="6"/>
   </w:num>
-  <w:num w:numId="8">
+  <w:num w:numId="8" w16cid:durableId="1764760513">
     <w:abstractNumId w:val="13"/>
   </w:num>
-  <w:num w:numId="9">
+  <w:num w:numId="9" w16cid:durableId="1745563740">
     <w:abstractNumId w:val="9"/>
   </w:num>
-  <w:num w:numId="10">
+  <w:num w:numId="10" w16cid:durableId="1669405535">
     <w:abstractNumId w:val="11"/>
   </w:num>
-  <w:num w:numId="11">
+  <w:num w:numId="11" w16cid:durableId="189684286">
     <w:abstractNumId w:val="10"/>
   </w:num>
-  <w:num w:numId="12">
+  <w:num w:numId="12" w16cid:durableId="1335499761">
     <w:abstractNumId w:val="15"/>
   </w:num>
-  <w:num w:numId="13">
+  <w:num w:numId="13" w16cid:durableId="540897006">
     <w:abstractNumId w:val="1"/>
   </w:num>
-  <w:num w:numId="14">
+  <w:num w:numId="14" w16cid:durableId="431244813">
     <w:abstractNumId w:val="16"/>
   </w:num>
-  <w:num w:numId="15">
+  <w:num w:numId="15" w16cid:durableId="1495491368">
     <w:abstractNumId w:val="4"/>
   </w:num>
-  <w:num w:numId="16">
+  <w:num w:numId="16" w16cid:durableId="565340833">
     <w:abstractNumId w:val="3"/>
   </w:num>
-  <w:num w:numId="17">
+  <w:num w:numId="17" w16cid:durableId="879391087">
     <w:abstractNumId w:val="0"/>
   </w:num>
 </w:numbering>
 </file>
 
 <file path=word/styles.xml><?xml version="1.0" encoding="utf-8"?>
-<w:styles xmlns:mc="http://schemas.openxmlformats.org/markup-compatibility/2006" xmlns:r="http://schemas.openxmlformats.org/officeDocument/2006/relationships" xmlns:w="http://schemas.openxmlformats.org/wordprocessingml/2006/main" xmlns:w14="http://schemas.microsoft.com/office/word/2010/wordml" xmlns:w15="http://schemas.microsoft.com/office/word/2012/wordml" xmlns:w16se="http://schemas.microsoft.com/office/word/2015/wordml/symex" mc:Ignorable="w14 w15 w16se">
+<w:styles xmlns:mc="http://schemas.openxmlformats.org/markup-compatibility/2006" xmlns:r="http://schemas.openxmlformats.org/officeDocument/2006/relationships" xmlns:w="http://schemas.openxmlformats.org/wordprocessingml/2006/main" xmlns:w14="http://schemas.microsoft.com/office/word/2010/wordml" xmlns:w15="http://schemas.microsoft.com/office/word/2012/wordml" xmlns:w16cex="http://schemas.microsoft.com/office/word/2018/wordml/cex" xmlns:w16cid="http://schemas.microsoft.com/office/word/2016/wordml/cid" xmlns:w16="http://schemas.microsoft.com/office/word/2018/wordml" xmlns:w16du="http://schemas.microsoft.com/office/word/2023/wordml/word16du" xmlns:w16sdtdh="http://schemas.microsoft.com/office/word/2020/wordml/sdtdatahash" xmlns:w16se="http://schemas.microsoft.com/office/word/2015/wordml/symex" mc:Ignorable="w14 w15 w16se w16cid w16 w16cex w16sdtdh w16du">
   <w:docDefaults>
     <w:rPrDefault>
       <w:rPr>
@@ -8219,7 +8188,7 @@
       </w:pPr>
     </w:pPrDefault>
   </w:docDefaults>
-  <w:latentStyles w:defLockedState="0" w:defUIPriority="99" w:defSemiHidden="0" w:defUnhideWhenUsed="0" w:defQFormat="0" w:count="371">
+  <w:latentStyles w:defLockedState="0" w:defUIPriority="99" w:defSemiHidden="0" w:defUnhideWhenUsed="0" w:defQFormat="0" w:count="376">
     <w:lsdException w:name="Normal" w:uiPriority="0" w:qFormat="1"/>
     <w:lsdException w:name="heading 1" w:uiPriority="9" w:qFormat="1"/>
     <w:lsdException w:name="heading 2" w:semiHidden="1" w:uiPriority="9" w:unhideWhenUsed="1" w:qFormat="1"/>
@@ -8591,6 +8560,11 @@
     <w:lsdException w:name="List Table 5 Dark Accent 6" w:uiPriority="50"/>
     <w:lsdException w:name="List Table 6 Colorful Accent 6" w:uiPriority="51"/>
     <w:lsdException w:name="List Table 7 Colorful Accent 6" w:uiPriority="52"/>
+    <w:lsdException w:name="Mention" w:semiHidden="1" w:unhideWhenUsed="1"/>
+    <w:lsdException w:name="Smart Hyperlink" w:semiHidden="1" w:unhideWhenUsed="1"/>
+    <w:lsdException w:name="Hashtag" w:semiHidden="1" w:unhideWhenUsed="1"/>
+    <w:lsdException w:name="Unresolved Mention" w:semiHidden="1" w:unhideWhenUsed="1"/>
+    <w:lsdException w:name="Smart Link" w:semiHidden="1" w:unhideWhenUsed="1"/>
   </w:latentStyles>
   <w:style w:type="paragraph" w:default="1" w:styleId="Normal">
     <w:name w:val="Normal"/>
@@ -8676,6 +8650,7 @@
   <w:style w:type="character" w:default="1" w:styleId="DefaultParagraphFont">
     <w:name w:val="Default Paragraph Font"/>
     <w:uiPriority w:val="1"/>
+    <w:semiHidden/>
     <w:unhideWhenUsed/>
   </w:style>
   <w:style w:type="table" w:default="1" w:styleId="TableNormal">

</xml_diff>